<commit_message>
JT & Uses cases
Modif' habituels
</commit_message>
<xml_diff>
--- a/Documents/Dossier de projet CosWorld.docx
+++ b/Documents/Dossier de projet CosWorld.docx
@@ -3500,86 +3500,84 @@
       <w:r>
         <w:br w:type="page"/>
       </w:r>
-      <w:bookmarkStart w:id="0" w:name="_GoBack"/>
-      <w:bookmarkEnd w:id="0"/>
     </w:p>
     <w:p>
       <w:pPr>
         <w:pStyle w:val="Titre1"/>
       </w:pPr>
-      <w:bookmarkStart w:id="1" w:name="_Toc507508614"/>
+      <w:bookmarkStart w:id="0" w:name="_Toc507508614"/>
       <w:r>
         <w:lastRenderedPageBreak/>
         <w:t>Introduction</w:t>
       </w:r>
+      <w:bookmarkEnd w:id="0"/>
+    </w:p>
+    <w:p>
+      <w:pPr>
+        <w:pStyle w:val="Titre2"/>
+      </w:pPr>
+      <w:bookmarkStart w:id="1" w:name="_Toc507508615"/>
+      <w:r>
+        <w:t>Cadre, description et motivation</w:t>
+      </w:r>
       <w:bookmarkEnd w:id="1"/>
     </w:p>
     <w:p>
+      <w:r>
+        <w:t xml:space="preserve">Dans le cadre du module « Pré-TPI » qui a pour but de me préparer à la réalisation de mon TPI, j’ai eu l’opportunité de concevoir une fiche signalétique pour pouvoir m’attribuer ce projet. Celui-ci sera réalisé sur un total de neuf semaines qui comportent elles-mêmes seize périodes de </w:t>
+      </w:r>
+      <w:r>
+        <w:t>quarante-cinq</w:t>
+      </w:r>
+      <w:r>
+        <w:t xml:space="preserve"> minutes.</w:t>
+      </w:r>
+    </w:p>
+    <w:p>
+      <w:r>
+        <w:t xml:space="preserve">Je voulais donc créer une plateforme de découverte qui permette de voir le travail des </w:t>
+      </w:r>
+      <w:proofErr w:type="spellStart"/>
+      <w:r>
+        <w:t>cosplayers</w:t>
+      </w:r>
+      <w:proofErr w:type="spellEnd"/>
+      <w:r>
+        <w:t xml:space="preserve"> du monde entier ou proche de nous. De plus, n’ayant jamais développer d’application, ce serait un bon exercice pour élargir mon panel de connaissances ainsi que de peut-être mener à terme le projet.</w:t>
+      </w:r>
+    </w:p>
+    <w:p>
+      <w:r>
+        <w:t xml:space="preserve">Concernant l’objectif principal de ce projet, il </w:t>
+      </w:r>
+      <w:r>
+        <w:t xml:space="preserve">s’agirait d’’avoir une plateforme avec un certain nombre de personnes inscrits dessus (fictifs ou non) et de pouvoir </w:t>
+      </w:r>
+      <w:r>
+        <w:t>parcourir les différents profils</w:t>
+      </w:r>
+      <w:r>
+        <w:t xml:space="preserve"> qui serai</w:t>
+      </w:r>
+      <w:r>
+        <w:t>en</w:t>
+      </w:r>
+      <w:r>
+        <w:t xml:space="preserve">t après </w:t>
+      </w:r>
+      <w:r>
+        <w:t>mis en favoris dans notre profil si on le désire.</w:t>
+      </w:r>
+    </w:p>
+    <w:p>
       <w:pPr>
         <w:pStyle w:val="Titre2"/>
       </w:pPr>
-      <w:bookmarkStart w:id="2" w:name="_Toc507508615"/>
-      <w:r>
-        <w:t>Cadre, description et motivation</w:t>
+      <w:bookmarkStart w:id="2" w:name="_Toc507508616"/>
+      <w:r>
+        <w:t>Organisation</w:t>
       </w:r>
       <w:bookmarkEnd w:id="2"/>
-    </w:p>
-    <w:p>
-      <w:r>
-        <w:t xml:space="preserve">Dans le cadre du module « Pré-TPI » qui a pour but de me préparer à la réalisation de mon TPI, j’ai eu l’opportunité de concevoir une fiche signalétique pour pouvoir m’attribuer ce projet. Celui-ci sera réalisé sur un total de neuf semaines qui comportent elles-mêmes seize périodes de </w:t>
-      </w:r>
-      <w:r>
-        <w:t>quarante-cinq</w:t>
-      </w:r>
-      <w:r>
-        <w:t xml:space="preserve"> minutes.</w:t>
-      </w:r>
-    </w:p>
-    <w:p>
-      <w:r>
-        <w:t xml:space="preserve">Je voulais donc créer une plateforme de découverte qui permette de voir le travail des </w:t>
-      </w:r>
-      <w:proofErr w:type="spellStart"/>
-      <w:r>
-        <w:t>cosplayers</w:t>
-      </w:r>
-      <w:proofErr w:type="spellEnd"/>
-      <w:r>
-        <w:t xml:space="preserve"> du monde entier ou proche de nous. De plus, n’ayant jamais développer d’application, ce serait un bon exercice pour élargir mon panel de connaissances ainsi que de peut-être mener à terme le projet.</w:t>
-      </w:r>
-    </w:p>
-    <w:p>
-      <w:r>
-        <w:t xml:space="preserve">Concernant l’objectif principal de ce projet, il </w:t>
-      </w:r>
-      <w:r>
-        <w:t xml:space="preserve">s’agirait d’’avoir une plateforme avec un certain nombre de personnes inscrits dessus (fictifs ou non) et de pouvoir </w:t>
-      </w:r>
-      <w:r>
-        <w:t>parcourir les différents profils</w:t>
-      </w:r>
-      <w:r>
-        <w:t xml:space="preserve"> qui serai</w:t>
-      </w:r>
-      <w:r>
-        <w:t>en</w:t>
-      </w:r>
-      <w:r>
-        <w:t xml:space="preserve">t après </w:t>
-      </w:r>
-      <w:r>
-        <w:t>mis en favoris dans notre profil si on le désire.</w:t>
-      </w:r>
-    </w:p>
-    <w:p>
-      <w:pPr>
-        <w:pStyle w:val="Titre2"/>
-      </w:pPr>
-      <w:bookmarkStart w:id="3" w:name="_Toc507508616"/>
-      <w:r>
-        <w:t>Organisation</w:t>
-      </w:r>
-      <w:bookmarkEnd w:id="3"/>
     </w:p>
     <w:p>
       <w:r>
@@ -3620,11 +3618,11 @@
       <w:pPr>
         <w:pStyle w:val="Titre2"/>
       </w:pPr>
-      <w:bookmarkStart w:id="4" w:name="_Toc507508617"/>
+      <w:bookmarkStart w:id="3" w:name="_Toc507508617"/>
       <w:r>
         <w:t>Objectifs</w:t>
       </w:r>
-      <w:bookmarkEnd w:id="4"/>
+      <w:bookmarkEnd w:id="3"/>
     </w:p>
     <w:p>
       <w:pPr>
@@ -3768,12 +3766,12 @@
       <w:pPr>
         <w:pStyle w:val="Titre2"/>
       </w:pPr>
-      <w:bookmarkStart w:id="5" w:name="_Toc507508618"/>
+      <w:bookmarkStart w:id="4" w:name="_Toc507508618"/>
       <w:r>
         <w:lastRenderedPageBreak/>
         <w:t>Planification initiale</w:t>
       </w:r>
-      <w:bookmarkEnd w:id="5"/>
+      <w:bookmarkEnd w:id="4"/>
     </w:p>
     <w:p>
       <w:pPr>
@@ -3984,79 +3982,79 @@
       <w:pPr>
         <w:pStyle w:val="Titre1"/>
       </w:pPr>
-      <w:bookmarkStart w:id="6" w:name="_Toc507508619"/>
+      <w:bookmarkStart w:id="5" w:name="_Toc507508619"/>
       <w:r>
         <w:t>Analyse</w:t>
       </w:r>
+      <w:bookmarkEnd w:id="5"/>
+    </w:p>
+    <w:p>
+      <w:r>
+        <w:t>L’application finale ressemblera le plus possible à une réelle application mobile de contact. Sans la partie appel ou de fonction online mais le principe reste le même. L’util</w:t>
+      </w:r>
+      <w:r>
+        <w:t>isateur pourra créer son profil,</w:t>
+      </w:r>
+      <w:r>
+        <w:t xml:space="preserve"> le publier sur l’application</w:t>
+      </w:r>
+      <w:r>
+        <w:t xml:space="preserve"> et le modifier si nécessaire</w:t>
+      </w:r>
+      <w:r>
+        <w:t xml:space="preserve">. </w:t>
+      </w:r>
+      <w:r>
+        <w:t>Il</w:t>
+      </w:r>
+      <w:r>
+        <w:t xml:space="preserve"> pourra ajouter/supprimer des favoris de son profil, rechercher des </w:t>
+      </w:r>
+      <w:proofErr w:type="spellStart"/>
+      <w:r>
+        <w:t>cosplayers</w:t>
+      </w:r>
+      <w:proofErr w:type="spellEnd"/>
+      <w:r>
+        <w:t xml:space="preserve"> en fonction de la position géographique, du pays d’</w:t>
+      </w:r>
+      <w:r>
+        <w:t>origine et voir s</w:t>
+      </w:r>
+      <w:r>
+        <w:t>es favoris.</w:t>
+      </w:r>
+      <w:r>
+        <w:t xml:space="preserve"> Le principe est de pouvoir parcourir les différents profil en « </w:t>
+      </w:r>
+      <w:proofErr w:type="spellStart"/>
+      <w:r>
+        <w:t>swipant</w:t>
+      </w:r>
+      <w:proofErr w:type="spellEnd"/>
+      <w:r>
+        <w:t> » puis de les voir en plein écran en touchant le profil concerné.</w:t>
+      </w:r>
+    </w:p>
+    <w:p>
+      <w:pPr>
+        <w:pStyle w:val="Titre2"/>
+      </w:pPr>
+      <w:bookmarkStart w:id="6" w:name="_Toc507508620"/>
+      <w:r>
+        <w:t>Cahier des charges détaillé</w:t>
+      </w:r>
       <w:bookmarkEnd w:id="6"/>
     </w:p>
     <w:p>
-      <w:r>
-        <w:t>L’application finale ressemblera le plus possible à une réelle application mobile de contact. Sans la partie appel ou de fonction online mais le principe reste le même. L’util</w:t>
-      </w:r>
-      <w:r>
-        <w:t>isateur pourra créer son profil,</w:t>
-      </w:r>
-      <w:r>
-        <w:t xml:space="preserve"> le publier sur l’application</w:t>
-      </w:r>
-      <w:r>
-        <w:t xml:space="preserve"> et le modifier si nécessaire</w:t>
-      </w:r>
-      <w:r>
-        <w:t xml:space="preserve">. </w:t>
-      </w:r>
-      <w:r>
-        <w:t>Il</w:t>
-      </w:r>
-      <w:r>
-        <w:t xml:space="preserve"> pourra ajouter/supprimer des favoris de son profil, rechercher des </w:t>
-      </w:r>
-      <w:proofErr w:type="spellStart"/>
-      <w:r>
-        <w:t>cosplayers</w:t>
-      </w:r>
-      <w:proofErr w:type="spellEnd"/>
-      <w:r>
-        <w:t xml:space="preserve"> en fonction de la position géographique, du pays d’</w:t>
-      </w:r>
-      <w:r>
-        <w:t>origine et voir s</w:t>
-      </w:r>
-      <w:r>
-        <w:t>es favoris.</w:t>
-      </w:r>
-      <w:r>
-        <w:t xml:space="preserve"> Le principe est de pouvoir parcourir les différents profil en « </w:t>
-      </w:r>
-      <w:proofErr w:type="spellStart"/>
-      <w:r>
-        <w:t>swipant</w:t>
-      </w:r>
-      <w:proofErr w:type="spellEnd"/>
-      <w:r>
-        <w:t> » puis de les voir en plein écran en touchant le profil concerné.</w:t>
-      </w:r>
-    </w:p>
-    <w:p>
-      <w:pPr>
-        <w:pStyle w:val="Titre2"/>
-      </w:pPr>
-      <w:bookmarkStart w:id="7" w:name="_Toc507508620"/>
-      <w:r>
-        <w:t>Cahier des charges détaillé</w:t>
+      <w:pPr>
+        <w:pStyle w:val="Titre3"/>
+      </w:pPr>
+      <w:bookmarkStart w:id="7" w:name="_Toc507508621"/>
+      <w:r>
+        <w:t>MCD ?</w:t>
       </w:r>
       <w:bookmarkEnd w:id="7"/>
-    </w:p>
-    <w:p>
-      <w:pPr>
-        <w:pStyle w:val="Titre3"/>
-      </w:pPr>
-      <w:bookmarkStart w:id="8" w:name="_Toc507508621"/>
-      <w:r>
-        <w:t>MCD ?</w:t>
-      </w:r>
-      <w:bookmarkEnd w:id="8"/>
     </w:p>
     <w:p/>
     <w:p/>
@@ -4074,7 +4072,7 @@
       <w:pPr>
         <w:pStyle w:val="Titre3"/>
       </w:pPr>
-      <w:bookmarkStart w:id="9" w:name="_Toc507508622"/>
+      <w:bookmarkStart w:id="8" w:name="_Toc507508622"/>
       <w:r>
         <w:lastRenderedPageBreak/>
         <w:t>Maquette</w:t>
@@ -4082,7 +4080,7 @@
       <w:r>
         <w:t>s</w:t>
       </w:r>
-      <w:bookmarkEnd w:id="9"/>
+      <w:bookmarkEnd w:id="8"/>
     </w:p>
     <w:p>
       <w:r>
@@ -4659,42 +4657,42 @@
       <w:pPr>
         <w:pStyle w:val="Titre3"/>
       </w:pPr>
-      <w:bookmarkStart w:id="10" w:name="_Toc507508623"/>
+      <w:bookmarkStart w:id="9" w:name="_Toc507508623"/>
       <w:r>
         <w:t>Uses cases &amp; Scénarios</w:t>
       </w:r>
+      <w:bookmarkEnd w:id="9"/>
+    </w:p>
+    <w:p>
+      <w:r>
+        <w:t>EN COURS</w:t>
+      </w:r>
+    </w:p>
+    <w:p>
+      <w:pPr>
+        <w:pStyle w:val="Titre2"/>
+      </w:pPr>
+      <w:bookmarkStart w:id="10" w:name="_Toc507508624"/>
+      <w:r>
+        <w:t>Stratégie de test</w:t>
+      </w:r>
       <w:bookmarkEnd w:id="10"/>
     </w:p>
     <w:p>
       <w:r>
-        <w:t>EN COURS</w:t>
+        <w:t>…</w:t>
       </w:r>
     </w:p>
     <w:p>
       <w:pPr>
         <w:pStyle w:val="Titre2"/>
       </w:pPr>
-      <w:bookmarkStart w:id="11" w:name="_Toc507508624"/>
-      <w:r>
-        <w:t>Stratégie de test</w:t>
-      </w:r>
-      <w:bookmarkEnd w:id="11"/>
-    </w:p>
-    <w:p>
-      <w:r>
-        <w:t>…</w:t>
-      </w:r>
-    </w:p>
-    <w:p>
-      <w:pPr>
-        <w:pStyle w:val="Titre2"/>
-      </w:pPr>
-      <w:bookmarkStart w:id="12" w:name="_Toc507508625"/>
+      <w:bookmarkStart w:id="11" w:name="_Toc507508625"/>
       <w:r>
         <w:lastRenderedPageBreak/>
         <w:t>Planification</w:t>
       </w:r>
-      <w:bookmarkEnd w:id="12"/>
+      <w:bookmarkEnd w:id="11"/>
     </w:p>
     <w:p>
       <w:r>
@@ -4756,13 +4754,38 @@
       <w:pPr>
         <w:pStyle w:val="Titre2"/>
       </w:pPr>
-      <w:bookmarkStart w:id="13" w:name="_Toc507508626"/>
+      <w:bookmarkStart w:id="12" w:name="_Toc507508626"/>
       <w:r>
         <w:t>Historique</w:t>
       </w:r>
+      <w:bookmarkEnd w:id="12"/>
+    </w:p>
+    <w:p>
+      <w:r>
+        <w:t>…</w:t>
+      </w:r>
+    </w:p>
+    <w:p>
+      <w:pPr>
+        <w:pStyle w:val="Titre1"/>
+      </w:pPr>
+      <w:bookmarkStart w:id="13" w:name="_Toc507508627"/>
+      <w:r>
+        <w:t>Conception</w:t>
+      </w:r>
       <w:bookmarkEnd w:id="13"/>
     </w:p>
     <w:p>
+      <w:pPr>
+        <w:pStyle w:val="Titre2"/>
+      </w:pPr>
+      <w:bookmarkStart w:id="14" w:name="_Toc507508628"/>
+      <w:r>
+        <w:t>Dossier de conception</w:t>
+      </w:r>
+      <w:bookmarkEnd w:id="14"/>
+    </w:p>
+    <w:p>
       <w:r>
         <w:t>…</w:t>
       </w:r>
@@ -4771,21 +4794,21 @@
       <w:pPr>
         <w:pStyle w:val="Titre1"/>
       </w:pPr>
-      <w:bookmarkStart w:id="14" w:name="_Toc507508627"/>
-      <w:r>
-        <w:t>Conception</w:t>
-      </w:r>
-      <w:bookmarkEnd w:id="14"/>
+      <w:bookmarkStart w:id="15" w:name="_Toc507508629"/>
+      <w:r>
+        <w:t>Réalisation</w:t>
+      </w:r>
+      <w:bookmarkEnd w:id="15"/>
     </w:p>
     <w:p>
       <w:pPr>
         <w:pStyle w:val="Titre2"/>
       </w:pPr>
-      <w:bookmarkStart w:id="15" w:name="_Toc507508628"/>
-      <w:r>
-        <w:t>Dossier de conception</w:t>
-      </w:r>
-      <w:bookmarkEnd w:id="15"/>
+      <w:bookmarkStart w:id="16" w:name="_Toc507508630"/>
+      <w:r>
+        <w:t>Dossier de réalisation</w:t>
+      </w:r>
+      <w:bookmarkEnd w:id="16"/>
     </w:p>
     <w:p>
       <w:r>
@@ -4794,23 +4817,68 @@
     </w:p>
     <w:p>
       <w:pPr>
+        <w:pStyle w:val="Titre2"/>
+      </w:pPr>
+      <w:bookmarkStart w:id="17" w:name="_Toc507508631"/>
+      <w:r>
+        <w:t>Description des tests effectués</w:t>
+      </w:r>
+      <w:bookmarkEnd w:id="17"/>
+    </w:p>
+    <w:p>
+      <w:r>
+        <w:t>…</w:t>
+      </w:r>
+    </w:p>
+    <w:p>
+      <w:pPr>
+        <w:pStyle w:val="Titre2"/>
+      </w:pPr>
+      <w:bookmarkStart w:id="18" w:name="_Toc507508632"/>
+      <w:r>
+        <w:t>Erreurs restantes</w:t>
+      </w:r>
+      <w:bookmarkEnd w:id="18"/>
+    </w:p>
+    <w:p>
+      <w:r>
+        <w:t>…</w:t>
+      </w:r>
+    </w:p>
+    <w:p>
+      <w:pPr>
+        <w:pStyle w:val="Titre2"/>
+      </w:pPr>
+      <w:bookmarkStart w:id="19" w:name="_Toc507508633"/>
+      <w:r>
+        <w:t>Dossier d’archivage</w:t>
+      </w:r>
+      <w:bookmarkEnd w:id="19"/>
+    </w:p>
+    <w:p>
+      <w:r>
+        <w:t>…</w:t>
+      </w:r>
+    </w:p>
+    <w:p>
+      <w:pPr>
         <w:pStyle w:val="Titre1"/>
       </w:pPr>
-      <w:bookmarkStart w:id="16" w:name="_Toc507508629"/>
-      <w:r>
-        <w:t>Réalisation</w:t>
-      </w:r>
-      <w:bookmarkEnd w:id="16"/>
+      <w:bookmarkStart w:id="20" w:name="_Toc507508634"/>
+      <w:r>
+        <w:t>Mise en service</w:t>
+      </w:r>
+      <w:bookmarkEnd w:id="20"/>
     </w:p>
     <w:p>
       <w:pPr>
         <w:pStyle w:val="Titre2"/>
       </w:pPr>
-      <w:bookmarkStart w:id="17" w:name="_Toc507508630"/>
-      <w:r>
-        <w:t>Dossier de réalisation</w:t>
-      </w:r>
-      <w:bookmarkEnd w:id="17"/>
+      <w:bookmarkStart w:id="21" w:name="_Toc507508635"/>
+      <w:r>
+        <w:t>Installation</w:t>
+      </w:r>
+      <w:bookmarkEnd w:id="21"/>
     </w:p>
     <w:p>
       <w:r>
@@ -4821,81 +4889,26 @@
       <w:pPr>
         <w:pStyle w:val="Titre2"/>
       </w:pPr>
-      <w:bookmarkStart w:id="18" w:name="_Toc507508631"/>
-      <w:r>
-        <w:t>Description des tests effectués</w:t>
-      </w:r>
-      <w:bookmarkEnd w:id="18"/>
-    </w:p>
-    <w:p>
-      <w:r>
-        <w:t>…</w:t>
-      </w:r>
-    </w:p>
-    <w:p>
-      <w:pPr>
-        <w:pStyle w:val="Titre2"/>
-      </w:pPr>
-      <w:bookmarkStart w:id="19" w:name="_Toc507508632"/>
-      <w:r>
-        <w:t>Erreurs restantes</w:t>
-      </w:r>
-      <w:bookmarkEnd w:id="19"/>
-    </w:p>
-    <w:p>
-      <w:r>
-        <w:t>…</w:t>
-      </w:r>
-    </w:p>
-    <w:p>
-      <w:pPr>
-        <w:pStyle w:val="Titre2"/>
-      </w:pPr>
-      <w:bookmarkStart w:id="20" w:name="_Toc507508633"/>
-      <w:r>
-        <w:t>Dossier d’archivage</w:t>
-      </w:r>
-      <w:bookmarkEnd w:id="20"/>
-    </w:p>
-    <w:p>
-      <w:r>
-        <w:t>…</w:t>
-      </w:r>
-    </w:p>
-    <w:p>
-      <w:pPr>
-        <w:pStyle w:val="Titre1"/>
-      </w:pPr>
-      <w:bookmarkStart w:id="21" w:name="_Toc507508634"/>
-      <w:r>
-        <w:t>Mise en service</w:t>
-      </w:r>
-      <w:bookmarkEnd w:id="21"/>
-    </w:p>
-    <w:p>
-      <w:pPr>
-        <w:pStyle w:val="Titre2"/>
-      </w:pPr>
-      <w:bookmarkStart w:id="22" w:name="_Toc507508635"/>
-      <w:r>
-        <w:t>Installation</w:t>
-      </w:r>
-      <w:bookmarkEnd w:id="22"/>
-    </w:p>
-    <w:p>
-      <w:r>
-        <w:t>…</w:t>
-      </w:r>
-    </w:p>
-    <w:p>
-      <w:pPr>
-        <w:pStyle w:val="Titre2"/>
-      </w:pPr>
-      <w:bookmarkStart w:id="23" w:name="_Toc507508636"/>
+      <w:bookmarkStart w:id="22" w:name="_Toc507508636"/>
       <w:r>
         <w:lastRenderedPageBreak/>
         <w:t>Rapport de mise en service</w:t>
       </w:r>
+      <w:bookmarkEnd w:id="22"/>
+    </w:p>
+    <w:p>
+      <w:r>
+        <w:t>…</w:t>
+      </w:r>
+    </w:p>
+    <w:p>
+      <w:pPr>
+        <w:pStyle w:val="Titre2"/>
+      </w:pPr>
+      <w:bookmarkStart w:id="23" w:name="_Toc507508637"/>
+      <w:r>
+        <w:t>Liste des documents fournis</w:t>
+      </w:r>
       <w:bookmarkEnd w:id="23"/>
     </w:p>
     <w:p>
@@ -4905,13 +4918,38 @@
     </w:p>
     <w:p>
       <w:pPr>
+        <w:pStyle w:val="Titre1"/>
+      </w:pPr>
+      <w:bookmarkStart w:id="24" w:name="_Toc507508638"/>
+      <w:r>
+        <w:t>Conclusions</w:t>
+      </w:r>
+      <w:bookmarkEnd w:id="24"/>
+    </w:p>
+    <w:p>
+      <w:r>
+        <w:t>…</w:t>
+      </w:r>
+    </w:p>
+    <w:p>
+      <w:pPr>
+        <w:pStyle w:val="Titre1"/>
+      </w:pPr>
+      <w:bookmarkStart w:id="25" w:name="_Toc507508639"/>
+      <w:r>
+        <w:t>Annexes</w:t>
+      </w:r>
+      <w:bookmarkEnd w:id="25"/>
+    </w:p>
+    <w:p>
+      <w:pPr>
         <w:pStyle w:val="Titre2"/>
       </w:pPr>
-      <w:bookmarkStart w:id="24" w:name="_Toc507508637"/>
-      <w:r>
-        <w:t>Liste des documents fournis</w:t>
-      </w:r>
-      <w:bookmarkEnd w:id="24"/>
+      <w:bookmarkStart w:id="26" w:name="_Toc507508640"/>
+      <w:r>
+        <w:t>Sources – Bibliographie</w:t>
+      </w:r>
+      <w:bookmarkEnd w:id="26"/>
     </w:p>
     <w:p>
       <w:r>
@@ -4920,53 +4958,13 @@
     </w:p>
     <w:p>
       <w:pPr>
-        <w:pStyle w:val="Titre1"/>
-      </w:pPr>
-      <w:bookmarkStart w:id="25" w:name="_Toc507508638"/>
-      <w:r>
-        <w:t>Conclusions</w:t>
-      </w:r>
-      <w:bookmarkEnd w:id="25"/>
-    </w:p>
-    <w:p>
-      <w:r>
-        <w:t>…</w:t>
-      </w:r>
-    </w:p>
-    <w:p>
-      <w:pPr>
-        <w:pStyle w:val="Titre1"/>
-      </w:pPr>
-      <w:bookmarkStart w:id="26" w:name="_Toc507508639"/>
-      <w:r>
-        <w:t>Annexes</w:t>
-      </w:r>
-      <w:bookmarkEnd w:id="26"/>
-    </w:p>
-    <w:p>
-      <w:pPr>
         <w:pStyle w:val="Titre2"/>
       </w:pPr>
-      <w:bookmarkStart w:id="27" w:name="_Toc507508640"/>
-      <w:r>
-        <w:t>Sources – Bibliographie</w:t>
+      <w:bookmarkStart w:id="27" w:name="_Toc507508641"/>
+      <w:r>
+        <w:t>Journal de bord</w:t>
       </w:r>
       <w:bookmarkEnd w:id="27"/>
-    </w:p>
-    <w:p>
-      <w:r>
-        <w:t>…</w:t>
-      </w:r>
-    </w:p>
-    <w:p>
-      <w:pPr>
-        <w:pStyle w:val="Titre2"/>
-      </w:pPr>
-      <w:bookmarkStart w:id="28" w:name="_Toc507508641"/>
-      <w:r>
-        <w:t>Journal de bord</w:t>
-      </w:r>
-      <w:bookmarkEnd w:id="28"/>
     </w:p>
     <w:tbl>
       <w:tblPr>
@@ -5069,31 +5067,33 @@
       <w:pPr>
         <w:pStyle w:val="Titre2"/>
       </w:pPr>
-      <w:bookmarkStart w:id="29" w:name="_Toc507508642"/>
+      <w:bookmarkStart w:id="28" w:name="_Toc507508642"/>
       <w:r>
         <w:t>Manuel d’utilisation</w:t>
       </w:r>
+      <w:bookmarkEnd w:id="28"/>
+    </w:p>
+    <w:p>
+      <w:r>
+        <w:t>…</w:t>
+      </w:r>
+    </w:p>
+    <w:p>
+      <w:pPr>
+        <w:pStyle w:val="Titre2"/>
+      </w:pPr>
+      <w:bookmarkStart w:id="29" w:name="_Toc507508643"/>
+      <w:r>
+        <w:t>Archive du projet</w:t>
+      </w:r>
       <w:bookmarkEnd w:id="29"/>
     </w:p>
     <w:p>
       <w:r>
         <w:t>…</w:t>
       </w:r>
-    </w:p>
-    <w:p>
-      <w:pPr>
-        <w:pStyle w:val="Titre2"/>
-      </w:pPr>
-      <w:bookmarkStart w:id="30" w:name="_Toc507508643"/>
-      <w:r>
-        <w:t>Archive du projet</w:t>
-      </w:r>
+      <w:bookmarkStart w:id="30" w:name="_GoBack"/>
       <w:bookmarkEnd w:id="30"/>
-    </w:p>
-    <w:p>
-      <w:r>
-        <w:t>…</w:t>
-      </w:r>
     </w:p>
     <w:sectPr>
       <w:headerReference w:type="default" r:id="rId20"/>
@@ -5153,7 +5153,7 @@
       <w:fldChar w:fldCharType="begin"/>
     </w:r>
     <w:r>
-      <w:instrText xml:space="preserve"> DATE  \@ "dd.MM.yyyy HH:mm"  \* MERGEFORMAT </w:instrText>
+      <w:instrText xml:space="preserve"> DATE  \@ "dddd d MMMM yyyy"  \* MERGEFORMAT </w:instrText>
     </w:r>
     <w:r>
       <w:fldChar w:fldCharType="separate"/>
@@ -5162,7 +5162,7 @@
       <w:rPr>
         <w:noProof/>
       </w:rPr>
-      <w:t>27.02.2018 15:27</w:t>
+      <w:t>vendredi 2 mars 2018</w:t>
     </w:r>
     <w:r>
       <w:fldChar w:fldCharType="end"/>
@@ -5484,6 +5484,10 @@
         </mc:Choice>
         <mc:Fallback>
           <w:pict>
+            <v:shapetype id="_x0000_t202" coordsize="21600,21600" o:spt="202" path="m,l,21600r21600,l21600,xe">
+              <v:stroke joinstyle="miter"/>
+              <v:path gradientshapeok="t" o:connecttype="rect"/>
+            </v:shapetype>
             <v:shape id="Zone de texte 221" o:spid="_x0000_s1028" type="#_x0000_t202" style="position:absolute;left:0;text-align:left;margin-left:20.6pt;margin-top:0;width:71.8pt;height:13.45pt;z-index:251659264;visibility:visible;mso-wrap-style:square;mso-width-percent:1000;mso-height-percent:0;mso-wrap-distance-left:9pt;mso-wrap-distance-top:0;mso-wrap-distance-right:9pt;mso-wrap-distance-bottom:0;mso-position-horizontal:right;mso-position-horizontal-relative:page;mso-position-vertical:center;mso-position-vertical-relative:top-margin-area;mso-width-percent:1000;mso-height-percent:0;mso-width-relative:right-margin-area;mso-height-relative:page;v-text-anchor:middle" o:gfxdata="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" o:allowincell="f" fillcolor="#a7b3b5 [1945]" stroked="f">
               <v:textbox style="mso-fit-shape-to-text:t" inset=",0,,0">
                 <w:txbxContent>
@@ -7498,7 +7502,7 @@
 </file>
 
 <file path=customXml/itemProps2.xml><?xml version="1.0" encoding="utf-8"?>
-<ds:datastoreItem xmlns:ds="http://schemas.openxmlformats.org/officeDocument/2006/customXml" ds:itemID="{C047D562-A5E0-4EE1-992F-2638B9557A62}">
+<ds:datastoreItem xmlns:ds="http://schemas.openxmlformats.org/officeDocument/2006/customXml" ds:itemID="{092CE752-8553-4A98-B692-1EB3EA48EFF1}">
   <ds:schemaRefs>
     <ds:schemaRef ds:uri="http://schemas.openxmlformats.org/officeDocument/2006/bibliography"/>
   </ds:schemaRefs>

</xml_diff>

<commit_message>
MAJ JB / DOC
</commit_message>
<xml_diff>
--- a/Documents/Dossier de projet CosWorld.docx
+++ b/Documents/Dossier de projet CosWorld.docx
@@ -157,6 +157,7 @@
                                           <w:color w:val="191919" w:themeColor="text1" w:themeTint="E6"/>
                                           <w:sz w:val="72"/>
                                           <w:szCs w:val="72"/>
+                                          <w:lang w:val="en-US"/>
                                         </w:rPr>
                                         <w:alias w:val="Titre"/>
                                         <w:tag w:val=""/>
@@ -176,6 +177,7 @@
                                               <w:color w:val="191919" w:themeColor="text1" w:themeTint="E6"/>
                                               <w:sz w:val="72"/>
                                               <w:szCs w:val="72"/>
+                                              <w:lang w:val="en-US"/>
                                             </w:rPr>
                                           </w:pPr>
                                           <w:r>
@@ -184,6 +186,7 @@
                                               <w:color w:val="191919" w:themeColor="text1" w:themeTint="E6"/>
                                               <w:sz w:val="72"/>
                                               <w:szCs w:val="72"/>
+                                              <w:lang w:val="en-US"/>
                                             </w:rPr>
                                             <w:t>cosPlayer World</w:t>
                                           </w:r>
@@ -195,6 +198,7 @@
                                         <w:rPr>
                                           <w:color w:val="000000" w:themeColor="text1"/>
                                           <w:szCs w:val="24"/>
+                                          <w:lang w:val="en-US"/>
                                         </w:rPr>
                                         <w:alias w:val="Sous-titre"/>
                                         <w:tag w:val=""/>
@@ -209,12 +213,14 @@
                                             <w:jc w:val="right"/>
                                             <w:rPr>
                                               <w:szCs w:val="24"/>
+                                              <w:lang w:val="en-US"/>
                                             </w:rPr>
                                           </w:pPr>
                                           <w:r>
                                             <w:rPr>
                                               <w:color w:val="000000" w:themeColor="text1"/>
                                               <w:szCs w:val="24"/>
+                                              <w:lang w:val="en-US"/>
                                             </w:rPr>
                                             <w:t>SI-C4B – Pré-TPI</w:t>
                                           </w:r>
@@ -271,49 +277,7 @@
                                             <w:rPr>
                                               <w:color w:val="000000" w:themeColor="text1"/>
                                             </w:rPr>
-                                            <w:t xml:space="preserve">Application </w:t>
-                                          </w:r>
-                                          <w:proofErr w:type="spellStart"/>
-                                          <w:r>
-                                            <w:rPr>
-                                              <w:color w:val="000000" w:themeColor="text1"/>
-                                            </w:rPr>
-                                            <w:t>android</w:t>
-                                          </w:r>
-                                          <w:proofErr w:type="spellEnd"/>
-                                          <w:r>
-                                            <w:rPr>
-                                              <w:color w:val="000000" w:themeColor="text1"/>
-                                            </w:rPr>
-                                            <w:t xml:space="preserve"> qui s’apparente à une liste de contact pour </w:t>
-                                          </w:r>
-                                          <w:proofErr w:type="spellStart"/>
-                                          <w:r>
-                                            <w:rPr>
-                                              <w:color w:val="000000" w:themeColor="text1"/>
-                                            </w:rPr>
-                                            <w:t>cosplayer</w:t>
-                                          </w:r>
-                                          <w:proofErr w:type="spellEnd"/>
-                                          <w:r>
-                                            <w:rPr>
-                                              <w:color w:val="000000" w:themeColor="text1"/>
-                                            </w:rPr>
-                                            <w:t xml:space="preserve">. On y trouve des photos, des vidéos ainsi que la position géographique du </w:t>
-                                          </w:r>
-                                          <w:proofErr w:type="spellStart"/>
-                                          <w:r>
-                                            <w:rPr>
-                                              <w:color w:val="000000" w:themeColor="text1"/>
-                                            </w:rPr>
-                                            <w:t>cosplayer</w:t>
-                                          </w:r>
-                                          <w:proofErr w:type="spellEnd"/>
-                                          <w:r>
-                                            <w:rPr>
-                                              <w:color w:val="000000" w:themeColor="text1"/>
-                                            </w:rPr>
-                                            <w:t>.</w:t>
+                                            <w:t>Application android qui s’apparente à une liste de contact pour cosplayer. On y trouve des photos, des vidéos ainsi que la position géographique du cosplayer.</w:t>
                                           </w:r>
                                         </w:p>
                                       </w:sdtContent>
@@ -358,15 +322,7 @@
                                         <w:pStyle w:val="Sansinterligne"/>
                                       </w:pPr>
                                       <w:r>
-                                        <w:t xml:space="preserve">Rte du </w:t>
-                                      </w:r>
-                                      <w:proofErr w:type="spellStart"/>
-                                      <w:r>
-                                        <w:t>Pillon</w:t>
-                                      </w:r>
-                                      <w:proofErr w:type="spellEnd"/>
-                                      <w:r>
-                                        <w:t xml:space="preserve"> 46</w:t>
+                                        <w:t>Rte du Pillon 46</w:t>
                                       </w:r>
                                     </w:p>
                                     <w:p>
@@ -497,6 +453,7 @@
                                     <w:color w:val="191919" w:themeColor="text1" w:themeTint="E6"/>
                                     <w:sz w:val="72"/>
                                     <w:szCs w:val="72"/>
+                                    <w:lang w:val="en-US"/>
                                   </w:rPr>
                                   <w:alias w:val="Titre"/>
                                   <w:tag w:val=""/>
@@ -516,6 +473,7 @@
                                         <w:color w:val="191919" w:themeColor="text1" w:themeTint="E6"/>
                                         <w:sz w:val="72"/>
                                         <w:szCs w:val="72"/>
+                                        <w:lang w:val="en-US"/>
                                       </w:rPr>
                                     </w:pPr>
                                     <w:r>
@@ -524,6 +482,7 @@
                                         <w:color w:val="191919" w:themeColor="text1" w:themeTint="E6"/>
                                         <w:sz w:val="72"/>
                                         <w:szCs w:val="72"/>
+                                        <w:lang w:val="en-US"/>
                                       </w:rPr>
                                       <w:t>cosPlayer World</w:t>
                                     </w:r>
@@ -535,6 +494,7 @@
                                   <w:rPr>
                                     <w:color w:val="000000" w:themeColor="text1"/>
                                     <w:szCs w:val="24"/>
+                                    <w:lang w:val="en-US"/>
                                   </w:rPr>
                                   <w:alias w:val="Sous-titre"/>
                                   <w:tag w:val=""/>
@@ -549,12 +509,14 @@
                                       <w:jc w:val="right"/>
                                       <w:rPr>
                                         <w:szCs w:val="24"/>
+                                        <w:lang w:val="en-US"/>
                                       </w:rPr>
                                     </w:pPr>
                                     <w:r>
                                       <w:rPr>
                                         <w:color w:val="000000" w:themeColor="text1"/>
                                         <w:szCs w:val="24"/>
+                                        <w:lang w:val="en-US"/>
                                       </w:rPr>
                                       <w:t>SI-C4B – Pré-TPI</w:t>
                                     </w:r>
@@ -611,49 +573,7 @@
                                       <w:rPr>
                                         <w:color w:val="000000" w:themeColor="text1"/>
                                       </w:rPr>
-                                      <w:t xml:space="preserve">Application </w:t>
-                                    </w:r>
-                                    <w:proofErr w:type="spellStart"/>
-                                    <w:r>
-                                      <w:rPr>
-                                        <w:color w:val="000000" w:themeColor="text1"/>
-                                      </w:rPr>
-                                      <w:t>android</w:t>
-                                    </w:r>
-                                    <w:proofErr w:type="spellEnd"/>
-                                    <w:r>
-                                      <w:rPr>
-                                        <w:color w:val="000000" w:themeColor="text1"/>
-                                      </w:rPr>
-                                      <w:t xml:space="preserve"> qui s’apparente à une liste de contact pour </w:t>
-                                    </w:r>
-                                    <w:proofErr w:type="spellStart"/>
-                                    <w:r>
-                                      <w:rPr>
-                                        <w:color w:val="000000" w:themeColor="text1"/>
-                                      </w:rPr>
-                                      <w:t>cosplayer</w:t>
-                                    </w:r>
-                                    <w:proofErr w:type="spellEnd"/>
-                                    <w:r>
-                                      <w:rPr>
-                                        <w:color w:val="000000" w:themeColor="text1"/>
-                                      </w:rPr>
-                                      <w:t xml:space="preserve">. On y trouve des photos, des vidéos ainsi que la position géographique du </w:t>
-                                    </w:r>
-                                    <w:proofErr w:type="spellStart"/>
-                                    <w:r>
-                                      <w:rPr>
-                                        <w:color w:val="000000" w:themeColor="text1"/>
-                                      </w:rPr>
-                                      <w:t>cosplayer</w:t>
-                                    </w:r>
-                                    <w:proofErr w:type="spellEnd"/>
-                                    <w:r>
-                                      <w:rPr>
-                                        <w:color w:val="000000" w:themeColor="text1"/>
-                                      </w:rPr>
-                                      <w:t>.</w:t>
+                                      <w:t>Application android qui s’apparente à une liste de contact pour cosplayer. On y trouve des photos, des vidéos ainsi que la position géographique du cosplayer.</w:t>
                                     </w:r>
                                   </w:p>
                                 </w:sdtContent>
@@ -698,15 +618,7 @@
                                   <w:pStyle w:val="Sansinterligne"/>
                                 </w:pPr>
                                 <w:r>
-                                  <w:t xml:space="preserve">Rte du </w:t>
-                                </w:r>
-                                <w:proofErr w:type="spellStart"/>
-                                <w:r>
-                                  <w:t>Pillon</w:t>
-                                </w:r>
-                                <w:proofErr w:type="spellEnd"/>
-                                <w:r>
-                                  <w:t xml:space="preserve"> 46</w:t>
+                                  <w:t>Rte du Pillon 46</w:t>
                                 </w:r>
                               </w:p>
                               <w:p>
@@ -3535,15 +3447,7 @@
     </w:p>
     <w:p>
       <w:r>
-        <w:t xml:space="preserve">Je voulais donc créer une plateforme de découverte qui permette de voir le travail des </w:t>
-      </w:r>
-      <w:proofErr w:type="spellStart"/>
-      <w:r>
-        <w:t>cosplayers</w:t>
-      </w:r>
-      <w:proofErr w:type="spellEnd"/>
-      <w:r>
-        <w:t xml:space="preserve"> du monde entier ou proche de nous. De plus, n’ayant jamais développer d’application, ce serait un bon exercice pour élargir mon panel de connaissances ainsi que de peut-être mener à terme le projet.</w:t>
+        <w:t>Je voulais donc créer une plateforme de découverte qui permette de voir le travail des cosplayers du monde entier ou proche de nous. De plus, n’ayant jamais développer d’application, ce serait un bon exercice pour élargir mon panel de connaissances ainsi que de peut-être mener à terme le projet.</w:t>
       </w:r>
     </w:p>
     <w:p>
@@ -3636,23 +3540,7 @@
         <w:t>L’application doit être réactive</w:t>
       </w:r>
       <w:r>
-        <w:t xml:space="preserve"> aux actions (</w:t>
-      </w:r>
-      <w:proofErr w:type="spellStart"/>
-      <w:r>
-        <w:t>swipe</w:t>
-      </w:r>
-      <w:proofErr w:type="spellEnd"/>
-      <w:r>
-        <w:t xml:space="preserve">, </w:t>
-      </w:r>
-      <w:proofErr w:type="spellStart"/>
-      <w:r>
-        <w:t>touch</w:t>
-      </w:r>
-      <w:proofErr w:type="spellEnd"/>
-      <w:r>
-        <w:t>)</w:t>
+        <w:t xml:space="preserve"> aux actions (swipe, touch)</w:t>
       </w:r>
     </w:p>
     <w:p>
@@ -3899,21 +3787,7 @@
         <w:rPr>
           <w:lang w:eastAsia="ja-JP"/>
         </w:rPr>
-        <w:t>Deuxième page de l’application, qui permet de filtrer les personnes et de les « </w:t>
-      </w:r>
-      <w:proofErr w:type="spellStart"/>
-      <w:r>
-        <w:rPr>
-          <w:lang w:eastAsia="ja-JP"/>
-        </w:rPr>
-        <w:t>swiper</w:t>
-      </w:r>
-      <w:proofErr w:type="spellEnd"/>
-      <w:r>
-        <w:rPr>
-          <w:lang w:eastAsia="ja-JP"/>
-        </w:rPr>
-        <w:t> »</w:t>
+        <w:t>Deuxième page de l’application, qui permet de filtrer les personnes et de les « swiper »</w:t>
       </w:r>
       <w:r>
         <w:rPr>
@@ -3992,15 +3866,7 @@
         <w:t>Il</w:t>
       </w:r>
       <w:r>
-        <w:t xml:space="preserve"> pourra ajouter/supprimer des favoris de son profil, rechercher des </w:t>
-      </w:r>
-      <w:proofErr w:type="spellStart"/>
-      <w:r>
-        <w:t>cosplayers</w:t>
-      </w:r>
-      <w:proofErr w:type="spellEnd"/>
-      <w:r>
-        <w:t xml:space="preserve"> en fonction de la position géographique, du pays d’</w:t>
+        <w:t xml:space="preserve"> pourra ajouter/supprimer des favoris de son profil, rechercher des cosplayers en fonction de la position géographique, du pays d’</w:t>
       </w:r>
       <w:r>
         <w:t>origine et voir s</w:t>
@@ -4009,15 +3875,7 @@
         <w:t>es favoris.</w:t>
       </w:r>
       <w:r>
-        <w:t xml:space="preserve"> Le principe est de pouvoir parcourir les différents profil en « </w:t>
-      </w:r>
-      <w:proofErr w:type="spellStart"/>
-      <w:r>
-        <w:t>swipant</w:t>
-      </w:r>
-      <w:proofErr w:type="spellEnd"/>
-      <w:r>
-        <w:t> » puis de les voir en plein écran en touchant le profil concerné.</w:t>
+        <w:t xml:space="preserve"> Le principe est de pouvoir parcourir les différents profil en « swipant » puis de les voir en plein écran en touchant le profil concerné.</w:t>
       </w:r>
     </w:p>
     <w:p>
@@ -4360,15 +4218,7 @@
         </w:drawing>
       </w:r>
       <w:r>
-        <w:t xml:space="preserve">Page pour découvrir les </w:t>
-      </w:r>
-      <w:proofErr w:type="spellStart"/>
-      <w:r>
-        <w:t>cosplayers</w:t>
-      </w:r>
-      <w:proofErr w:type="spellEnd"/>
-      <w:r>
-        <w:t>, est par défaut sur « A proximité »</w:t>
+        <w:t>Page pour découvrir les cosplayers, est par défaut sur « A proximité »</w:t>
       </w:r>
     </w:p>
     <w:p>
@@ -4395,15 +4245,7 @@
       </w:r>
       <w:r>
         <w:tab/>
-        <w:t xml:space="preserve">Ce que </w:t>
-      </w:r>
-      <w:proofErr w:type="spellStart"/>
-      <w:r>
-        <w:t>l’app</w:t>
-      </w:r>
-      <w:proofErr w:type="spellEnd"/>
-      <w:r>
-        <w:t xml:space="preserve"> affiche</w:t>
+        <w:t>Ce que l’app affiche</w:t>
       </w:r>
     </w:p>
     <w:p>
@@ -4628,13 +4470,8 @@
         </w:drawing>
       </w:r>
       <w:r>
-        <w:t xml:space="preserve">Affichage du profil du </w:t>
-      </w:r>
-      <w:proofErr w:type="spellStart"/>
-      <w:r>
-        <w:t>cosplayer</w:t>
-      </w:r>
-      <w:proofErr w:type="spellEnd"/>
+        <w:t>Affichage du profil du cosplayer</w:t>
+      </w:r>
     </w:p>
     <w:p>
       <w:pPr>
@@ -5084,15 +4921,7 @@
               <w:rPr>
                 <w:sz w:val="22"/>
               </w:rPr>
-              <w:t>L’application enregistre les donnée</w:t>
-            </w:r>
-            <w:bookmarkStart w:id="10" w:name="_GoBack"/>
-            <w:bookmarkEnd w:id="10"/>
-            <w:r>
-              <w:rPr>
-                <w:sz w:val="22"/>
-              </w:rPr>
-              <w:t>s sur le serveur et affiche la page d’accueil</w:t>
+              <w:t>L’application enregistre les données sur le serveur et affiche la page d’accueil</w:t>
             </w:r>
           </w:p>
         </w:tc>
@@ -5584,28 +5413,15 @@
         <w:pStyle w:val="Titre4"/>
       </w:pPr>
       <w:r>
-        <w:t xml:space="preserve">Use case : Découvrir </w:t>
-      </w:r>
-      <w:proofErr w:type="spellStart"/>
-      <w:r>
-        <w:t>cosplayers</w:t>
-      </w:r>
-      <w:proofErr w:type="spellEnd"/>
+        <w:t>Use case : Découvrir cosplayers</w:t>
+      </w:r>
     </w:p>
     <w:p>
       <w:pPr>
         <w:pStyle w:val="Titre5"/>
       </w:pPr>
       <w:r>
-        <w:t xml:space="preserve">Scénario : Voir les </w:t>
-      </w:r>
-      <w:proofErr w:type="spellStart"/>
-      <w:r>
-        <w:t>cosplayers</w:t>
-      </w:r>
-      <w:proofErr w:type="spellEnd"/>
-      <w:r>
-        <w:t xml:space="preserve"> à proximité</w:t>
+        <w:t>Scénario : Voir les cosplayers à proximité</w:t>
       </w:r>
     </w:p>
     <w:tbl>
@@ -5746,21 +5562,7 @@
               <w:rPr>
                 <w:sz w:val="22"/>
               </w:rPr>
-              <w:t xml:space="preserve"> les </w:t>
-            </w:r>
-            <w:proofErr w:type="spellStart"/>
-            <w:r>
-              <w:rPr>
-                <w:sz w:val="22"/>
-              </w:rPr>
-              <w:t>cosplayers</w:t>
-            </w:r>
-            <w:proofErr w:type="spellEnd"/>
-            <w:r>
-              <w:rPr>
-                <w:sz w:val="22"/>
-              </w:rPr>
-              <w:t xml:space="preserve"> « à proximité » + </w:t>
+              <w:t xml:space="preserve"> les cosplayers « à proximité » + </w:t>
             </w:r>
             <w:r>
               <w:rPr>
@@ -5815,22 +5617,13 @@
                 <w:sz w:val="22"/>
               </w:rPr>
             </w:pPr>
-            <w:proofErr w:type="spellStart"/>
             <w:r>
               <w:rPr>
                 <w:b w:val="0"/>
                 <w:sz w:val="22"/>
               </w:rPr>
               <w:lastRenderedPageBreak/>
-              <w:t>Swipe</w:t>
-            </w:r>
-            <w:proofErr w:type="spellEnd"/>
-            <w:r>
-              <w:rPr>
-                <w:b w:val="0"/>
-                <w:sz w:val="22"/>
-              </w:rPr>
-              <w:t xml:space="preserve"> à droite</w:t>
+              <w:t>Swipe à droite</w:t>
             </w:r>
           </w:p>
         </w:tc>
@@ -5862,21 +5655,7 @@
               <w:rPr>
                 <w:sz w:val="22"/>
               </w:rPr>
-              <w:t xml:space="preserve">Affiche le </w:t>
-            </w:r>
-            <w:proofErr w:type="spellStart"/>
-            <w:r>
-              <w:rPr>
-                <w:sz w:val="22"/>
-              </w:rPr>
-              <w:t>cosplayer</w:t>
-            </w:r>
-            <w:proofErr w:type="spellEnd"/>
-            <w:r>
-              <w:rPr>
-                <w:sz w:val="22"/>
-              </w:rPr>
-              <w:t xml:space="preserve"> suivant</w:t>
+              <w:t>Affiche le cosplayer suivant</w:t>
             </w:r>
           </w:p>
         </w:tc>
@@ -5941,21 +5720,7 @@
               <w:rPr>
                 <w:sz w:val="22"/>
               </w:rPr>
-              <w:t xml:space="preserve">Affiche le </w:t>
-            </w:r>
-            <w:proofErr w:type="spellStart"/>
-            <w:r>
-              <w:rPr>
-                <w:sz w:val="22"/>
-              </w:rPr>
-              <w:t>cosplayer</w:t>
-            </w:r>
-            <w:proofErr w:type="spellEnd"/>
-            <w:r>
-              <w:rPr>
-                <w:sz w:val="22"/>
-              </w:rPr>
-              <w:t xml:space="preserve"> suivant</w:t>
+              <w:t>Affiche le cosplayer suivant</w:t>
             </w:r>
           </w:p>
         </w:tc>
@@ -6010,21 +5775,7 @@
               <w:rPr>
                 <w:sz w:val="22"/>
               </w:rPr>
-              <w:t xml:space="preserve">Affiche le </w:t>
-            </w:r>
-            <w:proofErr w:type="spellStart"/>
-            <w:r>
-              <w:rPr>
-                <w:sz w:val="22"/>
-              </w:rPr>
-              <w:t>cosplayer</w:t>
-            </w:r>
-            <w:proofErr w:type="spellEnd"/>
-            <w:r>
-              <w:rPr>
-                <w:sz w:val="22"/>
-              </w:rPr>
-              <w:t xml:space="preserve"> précédent</w:t>
+              <w:t>Affiche le cosplayer précédent</w:t>
             </w:r>
           </w:p>
         </w:tc>
@@ -6137,21 +5888,7 @@
               <w:rPr>
                 <w:sz w:val="22"/>
               </w:rPr>
-              <w:t xml:space="preserve">Affiche le profil du </w:t>
-            </w:r>
-            <w:proofErr w:type="spellStart"/>
-            <w:r>
-              <w:rPr>
-                <w:sz w:val="22"/>
-              </w:rPr>
-              <w:t>cosplayer</w:t>
-            </w:r>
-            <w:proofErr w:type="spellEnd"/>
-            <w:r>
-              <w:rPr>
-                <w:sz w:val="22"/>
-              </w:rPr>
-              <w:t xml:space="preserve"> en grand</w:t>
+              <w:t>Affiche le profil du cosplayer en grand</w:t>
             </w:r>
           </w:p>
         </w:tc>
@@ -6172,21 +5909,12 @@
                 <w:sz w:val="22"/>
               </w:rPr>
             </w:pPr>
-            <w:proofErr w:type="spellStart"/>
             <w:r>
               <w:rPr>
                 <w:b w:val="0"/>
                 <w:sz w:val="22"/>
               </w:rPr>
-              <w:t>Swipe</w:t>
-            </w:r>
-            <w:proofErr w:type="spellEnd"/>
-            <w:r>
-              <w:rPr>
-                <w:b w:val="0"/>
-                <w:sz w:val="22"/>
-              </w:rPr>
-              <w:t xml:space="preserve"> gauche sur la photo</w:t>
+              <w:t>Swipe gauche sur la photo</w:t>
             </w:r>
           </w:p>
         </w:tc>
@@ -6349,15 +6077,7 @@
         <w:pStyle w:val="Titre5"/>
       </w:pPr>
       <w:r>
-        <w:t xml:space="preserve">Scénario : un </w:t>
-      </w:r>
-      <w:proofErr w:type="spellStart"/>
-      <w:r>
-        <w:t>cosplayer</w:t>
-      </w:r>
-      <w:proofErr w:type="spellEnd"/>
-      <w:r>
-        <w:t xml:space="preserve"> à proximité</w:t>
+        <w:t>Scénario : un cosplayer à proximité</w:t>
       </w:r>
     </w:p>
     <w:tbl>
@@ -6486,21 +6206,7 @@
               <w:rPr>
                 <w:sz w:val="22"/>
               </w:rPr>
-              <w:t xml:space="preserve">Affiche la page « Découvrir », par défaut sur les </w:t>
-            </w:r>
-            <w:proofErr w:type="spellStart"/>
-            <w:r>
-              <w:rPr>
-                <w:sz w:val="22"/>
-              </w:rPr>
-              <w:t>cosplayers</w:t>
-            </w:r>
-            <w:proofErr w:type="spellEnd"/>
-            <w:r>
-              <w:rPr>
-                <w:sz w:val="22"/>
-              </w:rPr>
-              <w:t xml:space="preserve"> « à proximité »</w:t>
+              <w:t>Affiche la page « Découvrir », par défaut sur les cosplayers « à proximité »</w:t>
             </w:r>
             <w:r>
               <w:rPr>
@@ -6530,21 +6236,12 @@
                 <w:sz w:val="22"/>
               </w:rPr>
             </w:pPr>
-            <w:proofErr w:type="spellStart"/>
             <w:r>
               <w:rPr>
                 <w:b w:val="0"/>
                 <w:sz w:val="22"/>
               </w:rPr>
-              <w:t>Swipe</w:t>
-            </w:r>
-            <w:proofErr w:type="spellEnd"/>
-            <w:r>
-              <w:rPr>
-                <w:b w:val="0"/>
-                <w:sz w:val="22"/>
-              </w:rPr>
-              <w:t xml:space="preserve"> à droite</w:t>
+              <w:t>Swipe à droite</w:t>
             </w:r>
           </w:p>
         </w:tc>
@@ -6563,21 +6260,7 @@
               <w:rPr>
                 <w:sz w:val="22"/>
               </w:rPr>
-              <w:t xml:space="preserve">Un seul </w:t>
-            </w:r>
-            <w:proofErr w:type="spellStart"/>
-            <w:r>
-              <w:rPr>
-                <w:sz w:val="22"/>
-              </w:rPr>
-              <w:t>cosplayer</w:t>
-            </w:r>
-            <w:proofErr w:type="spellEnd"/>
-            <w:r>
-              <w:rPr>
-                <w:sz w:val="22"/>
-              </w:rPr>
-              <w:t xml:space="preserve"> à proximité</w:t>
+              <w:t>Un seul cosplayer à proximité</w:t>
             </w:r>
           </w:p>
         </w:tc>
@@ -6641,21 +6324,7 @@
               <w:rPr>
                 <w:sz w:val="22"/>
               </w:rPr>
-              <w:t xml:space="preserve">Un seul </w:t>
-            </w:r>
-            <w:proofErr w:type="spellStart"/>
-            <w:r>
-              <w:rPr>
-                <w:sz w:val="22"/>
-              </w:rPr>
-              <w:t>cosplayer</w:t>
-            </w:r>
-            <w:proofErr w:type="spellEnd"/>
-            <w:r>
-              <w:rPr>
-                <w:sz w:val="22"/>
-              </w:rPr>
-              <w:t xml:space="preserve"> à proximité</w:t>
+              <w:t>Un seul cosplayer à proximité</w:t>
             </w:r>
           </w:p>
         </w:tc>
@@ -6716,21 +6385,7 @@
               <w:rPr>
                 <w:sz w:val="22"/>
               </w:rPr>
-              <w:t xml:space="preserve">Un seul </w:t>
-            </w:r>
-            <w:proofErr w:type="spellStart"/>
-            <w:r>
-              <w:rPr>
-                <w:sz w:val="22"/>
-              </w:rPr>
-              <w:t>cosplayer</w:t>
-            </w:r>
-            <w:proofErr w:type="spellEnd"/>
-            <w:r>
-              <w:rPr>
-                <w:sz w:val="22"/>
-              </w:rPr>
-              <w:t xml:space="preserve"> à proximité</w:t>
+              <w:t>Un seul cosplayer à proximité</w:t>
             </w:r>
           </w:p>
         </w:tc>
@@ -6862,21 +6517,7 @@
               <w:rPr>
                 <w:sz w:val="22"/>
               </w:rPr>
-              <w:t xml:space="preserve">Affiche le profil du </w:t>
-            </w:r>
-            <w:proofErr w:type="spellStart"/>
-            <w:r>
-              <w:rPr>
-                <w:sz w:val="22"/>
-              </w:rPr>
-              <w:t>cosplayer</w:t>
-            </w:r>
-            <w:proofErr w:type="spellEnd"/>
-            <w:r>
-              <w:rPr>
-                <w:sz w:val="22"/>
-              </w:rPr>
-              <w:t xml:space="preserve"> en grand</w:t>
+              <w:t>Affiche le profil du cosplayer en grand</w:t>
             </w:r>
           </w:p>
         </w:tc>
@@ -6897,21 +6538,12 @@
                 <w:sz w:val="22"/>
               </w:rPr>
             </w:pPr>
-            <w:proofErr w:type="spellStart"/>
             <w:r>
               <w:rPr>
                 <w:b w:val="0"/>
                 <w:sz w:val="22"/>
               </w:rPr>
-              <w:t>Swipe</w:t>
-            </w:r>
-            <w:proofErr w:type="spellEnd"/>
-            <w:r>
-              <w:rPr>
-                <w:b w:val="0"/>
-                <w:sz w:val="22"/>
-              </w:rPr>
-              <w:t xml:space="preserve"> gauche sur la photo</w:t>
+              <w:t>Swipe gauche sur la photo</w:t>
             </w:r>
           </w:p>
         </w:tc>
@@ -7074,15 +6706,7 @@
         <w:pStyle w:val="Titre5"/>
       </w:pPr>
       <w:r>
-        <w:t xml:space="preserve">Scénario : Aucun </w:t>
-      </w:r>
-      <w:proofErr w:type="spellStart"/>
-      <w:r>
-        <w:t>cosplayer</w:t>
-      </w:r>
-      <w:proofErr w:type="spellEnd"/>
-      <w:r>
-        <w:t xml:space="preserve"> à proximité</w:t>
+        <w:t>Scénario : Aucun cosplayer à proximité</w:t>
       </w:r>
     </w:p>
     <w:tbl>
@@ -7198,21 +6822,7 @@
               <w:rPr>
                 <w:sz w:val="22"/>
               </w:rPr>
-              <w:t xml:space="preserve">Aucun </w:t>
-            </w:r>
-            <w:proofErr w:type="spellStart"/>
-            <w:r>
-              <w:rPr>
-                <w:sz w:val="22"/>
-              </w:rPr>
-              <w:t>cosplayer</w:t>
-            </w:r>
-            <w:proofErr w:type="spellEnd"/>
-            <w:r>
-              <w:rPr>
-                <w:sz w:val="22"/>
-              </w:rPr>
-              <w:t xml:space="preserve"> a proximité</w:t>
+              <w:t>Aucun cosplayer a proximité</w:t>
             </w:r>
           </w:p>
         </w:tc>
@@ -7231,21 +6841,7 @@
               <w:rPr>
                 <w:sz w:val="22"/>
               </w:rPr>
-              <w:t xml:space="preserve">Affiche la page « Découvrir », par défaut sur les </w:t>
-            </w:r>
-            <w:proofErr w:type="spellStart"/>
-            <w:r>
-              <w:rPr>
-                <w:sz w:val="22"/>
-              </w:rPr>
-              <w:t>cosplayers</w:t>
-            </w:r>
-            <w:proofErr w:type="spellEnd"/>
-            <w:r>
-              <w:rPr>
-                <w:sz w:val="22"/>
-              </w:rPr>
-              <w:t xml:space="preserve"> « à proximité »</w:t>
+              <w:t>Affiche la page « Découvrir », par défaut sur les cosplayers « à proximité »</w:t>
             </w:r>
             <w:r>
               <w:rPr>
@@ -7273,21 +6869,7 @@
               <w:rPr>
                 <w:sz w:val="22"/>
               </w:rPr>
-              <w:t xml:space="preserve">S’il n’y a aucun </w:t>
-            </w:r>
-            <w:proofErr w:type="spellStart"/>
-            <w:r>
-              <w:rPr>
-                <w:sz w:val="22"/>
-              </w:rPr>
-              <w:t>cosplayer</w:t>
-            </w:r>
-            <w:proofErr w:type="spellEnd"/>
-            <w:r>
-              <w:rPr>
-                <w:sz w:val="22"/>
-              </w:rPr>
-              <w:t xml:space="preserve"> a proximité, l’application affiche un message « Aucun profil à proximité »</w:t>
+              <w:t>S’il n’y a aucun cosplayer a proximité, l’application affiche un message « Aucun profil à proximité »</w:t>
             </w:r>
           </w:p>
         </w:tc>
@@ -7299,15 +6881,7 @@
         <w:pStyle w:val="Titre5"/>
       </w:pPr>
       <w:r>
-        <w:t xml:space="preserve">Scénario : Voir les </w:t>
-      </w:r>
-      <w:proofErr w:type="spellStart"/>
-      <w:r>
-        <w:t>cosplayers</w:t>
-      </w:r>
-      <w:proofErr w:type="spellEnd"/>
-      <w:r>
-        <w:t xml:space="preserve"> par pays</w:t>
+        <w:t>Scénario : Voir les cosplayers par pays</w:t>
       </w:r>
     </w:p>
     <w:tbl>
@@ -7512,21 +7086,12 @@
                 <w:sz w:val="22"/>
               </w:rPr>
             </w:pPr>
-            <w:proofErr w:type="spellStart"/>
             <w:r>
               <w:rPr>
                 <w:b w:val="0"/>
                 <w:sz w:val="22"/>
               </w:rPr>
-              <w:t>Swipe</w:t>
-            </w:r>
-            <w:proofErr w:type="spellEnd"/>
-            <w:r>
-              <w:rPr>
-                <w:b w:val="0"/>
-                <w:sz w:val="22"/>
-              </w:rPr>
-              <w:t xml:space="preserve"> à droite</w:t>
+              <w:t>Swipe à droite</w:t>
             </w:r>
           </w:p>
         </w:tc>
@@ -7558,21 +7123,7 @@
               <w:rPr>
                 <w:sz w:val="22"/>
               </w:rPr>
-              <w:t xml:space="preserve">Affiche le </w:t>
-            </w:r>
-            <w:proofErr w:type="spellStart"/>
-            <w:r>
-              <w:rPr>
-                <w:sz w:val="22"/>
-              </w:rPr>
-              <w:t>cosplayer</w:t>
-            </w:r>
-            <w:proofErr w:type="spellEnd"/>
-            <w:r>
-              <w:rPr>
-                <w:sz w:val="22"/>
-              </w:rPr>
-              <w:t xml:space="preserve"> suivant</w:t>
+              <w:t>Affiche le cosplayer suivant</w:t>
             </w:r>
           </w:p>
         </w:tc>
@@ -7634,21 +7185,7 @@
               <w:rPr>
                 <w:sz w:val="22"/>
               </w:rPr>
-              <w:t xml:space="preserve">Affiche le </w:t>
-            </w:r>
-            <w:proofErr w:type="spellStart"/>
-            <w:r>
-              <w:rPr>
-                <w:sz w:val="22"/>
-              </w:rPr>
-              <w:t>cosplayer</w:t>
-            </w:r>
-            <w:proofErr w:type="spellEnd"/>
-            <w:r>
-              <w:rPr>
-                <w:sz w:val="22"/>
-              </w:rPr>
-              <w:t xml:space="preserve"> suivant</w:t>
+              <w:t>Affiche le cosplayer suivant</w:t>
             </w:r>
           </w:p>
         </w:tc>
@@ -7706,21 +7243,7 @@
               <w:rPr>
                 <w:sz w:val="22"/>
               </w:rPr>
-              <w:t xml:space="preserve">Affiche le </w:t>
-            </w:r>
-            <w:proofErr w:type="spellStart"/>
-            <w:r>
-              <w:rPr>
-                <w:sz w:val="22"/>
-              </w:rPr>
-              <w:t>cosplayer</w:t>
-            </w:r>
-            <w:proofErr w:type="spellEnd"/>
-            <w:r>
-              <w:rPr>
-                <w:sz w:val="22"/>
-              </w:rPr>
-              <w:t xml:space="preserve"> précédent</w:t>
+              <w:t>Affiche le cosplayer précédent</w:t>
             </w:r>
           </w:p>
         </w:tc>
@@ -7833,21 +7356,7 @@
               <w:rPr>
                 <w:sz w:val="22"/>
               </w:rPr>
-              <w:t xml:space="preserve">Affiche le profil du </w:t>
-            </w:r>
-            <w:proofErr w:type="spellStart"/>
-            <w:r>
-              <w:rPr>
-                <w:sz w:val="22"/>
-              </w:rPr>
-              <w:t>cosplayer</w:t>
-            </w:r>
-            <w:proofErr w:type="spellEnd"/>
-            <w:r>
-              <w:rPr>
-                <w:sz w:val="22"/>
-              </w:rPr>
-              <w:t xml:space="preserve"> en grand</w:t>
+              <w:t>Affiche le profil du cosplayer en grand</w:t>
             </w:r>
           </w:p>
         </w:tc>
@@ -7865,21 +7374,12 @@
                 <w:sz w:val="22"/>
               </w:rPr>
             </w:pPr>
-            <w:proofErr w:type="spellStart"/>
             <w:r>
               <w:rPr>
                 <w:b w:val="0"/>
                 <w:sz w:val="22"/>
               </w:rPr>
-              <w:t>Swipe</w:t>
-            </w:r>
-            <w:proofErr w:type="spellEnd"/>
-            <w:r>
-              <w:rPr>
-                <w:b w:val="0"/>
-                <w:sz w:val="22"/>
-              </w:rPr>
-              <w:t xml:space="preserve"> gauche sur la photo</w:t>
+              <w:t>Swipe gauche sur la photo</w:t>
             </w:r>
           </w:p>
         </w:tc>
@@ -8290,21 +7790,7 @@
               <w:rPr>
                 <w:sz w:val="22"/>
               </w:rPr>
-              <w:t xml:space="preserve">Affiche le profil du </w:t>
-            </w:r>
-            <w:proofErr w:type="spellStart"/>
-            <w:r>
-              <w:rPr>
-                <w:sz w:val="22"/>
-              </w:rPr>
-              <w:t>cosplayer</w:t>
-            </w:r>
-            <w:proofErr w:type="spellEnd"/>
-            <w:r>
-              <w:rPr>
-                <w:sz w:val="22"/>
-              </w:rPr>
-              <w:t xml:space="preserve"> en grand</w:t>
+              <w:t>Affiche le profil du cosplayer en grand</w:t>
             </w:r>
           </w:p>
         </w:tc>
@@ -8589,38 +8075,30 @@
       <w:pPr>
         <w:pStyle w:val="Titre2"/>
       </w:pPr>
-      <w:bookmarkStart w:id="11" w:name="_Toc507508624"/>
+      <w:bookmarkStart w:id="10" w:name="_Toc507508624"/>
       <w:r>
         <w:t>Stratégie de test</w:t>
+      </w:r>
+      <w:bookmarkEnd w:id="10"/>
+    </w:p>
+    <w:p>
+      <w:r>
+        <w:t>…</w:t>
+      </w:r>
+    </w:p>
+    <w:p>
+      <w:pPr>
+        <w:pStyle w:val="Titre2"/>
+      </w:pPr>
+      <w:bookmarkStart w:id="11" w:name="_Toc507508625"/>
+      <w:r>
+        <w:t>Planification</w:t>
       </w:r>
       <w:bookmarkEnd w:id="11"/>
     </w:p>
     <w:p>
       <w:r>
-        <w:t>…</w:t>
-      </w:r>
-    </w:p>
-    <w:p>
-      <w:pPr>
-        <w:pStyle w:val="Titre2"/>
-      </w:pPr>
-      <w:bookmarkStart w:id="12" w:name="_Toc507508625"/>
-      <w:r>
-        <w:t>Planification</w:t>
-      </w:r>
-      <w:bookmarkEnd w:id="12"/>
-    </w:p>
-    <w:p>
-      <w:r>
-        <w:t>Le chef de projet m’ayant demandé une méthode agile pour la planification, il n’y a aura pas de planning sous Gantt mais sous l’outil « </w:t>
-      </w:r>
-      <w:proofErr w:type="spellStart"/>
-      <w:r>
-        <w:t>Trello</w:t>
-      </w:r>
-      <w:proofErr w:type="spellEnd"/>
-      <w:r>
-        <w:t> » (outil imposé par le chef de projet). Je mets une capture d’écran ci-dessous de la planification.</w:t>
+        <w:t>Le chef de projet m’ayant demandé une méthode agile pour la planification, il n’y a aura pas de planning sous Gantt mais sous l’outil « Trello » (outil imposé par le chef de projet). Je mets une capture d’écran ci-dessous de la planification.</w:t>
       </w:r>
     </w:p>
     <w:p>
@@ -8670,202 +8148,298 @@
       <w:pPr>
         <w:pStyle w:val="Titre2"/>
       </w:pPr>
-      <w:bookmarkStart w:id="13" w:name="_Toc507508626"/>
+      <w:bookmarkStart w:id="12" w:name="_Toc507508626"/>
       <w:r>
         <w:t>Historique</w:t>
       </w:r>
-      <w:bookmarkEnd w:id="13"/>
+      <w:bookmarkEnd w:id="12"/>
     </w:p>
     <w:p>
-      <w:r>
-        <w:t>…</w:t>
-      </w:r>
+      <w:pPr>
+        <w:pStyle w:val="Paragraphedeliste"/>
+        <w:numPr>
+          <w:ilvl w:val="0"/>
+          <w:numId w:val="8"/>
+        </w:numPr>
+      </w:pPr>
+      <w:ins w:id="13" w:author="DI-DOMENICO Tiffany" w:date="2018-03-15T16:26:00Z">
+        <w:r>
+          <w:t xml:space="preserve">Le 07 mars, il a été décidé qu’il n’y aurait plus de serveur distant et il faut se focaliser sur </w:t>
+        </w:r>
+      </w:ins>
+      <w:r>
+        <w:t>les données</w:t>
+      </w:r>
+      <w:ins w:id="14" w:author="DI-DOMENICO Tiffany" w:date="2018-03-15T16:26:00Z">
+        <w:r>
+          <w:t xml:space="preserve"> locales.</w:t>
+        </w:r>
+      </w:ins>
     </w:p>
     <w:p>
       <w:pPr>
         <w:pStyle w:val="Titre1"/>
       </w:pPr>
-      <w:bookmarkStart w:id="14" w:name="_Toc507508627"/>
+      <w:bookmarkStart w:id="15" w:name="_Toc507508627"/>
       <w:r>
         <w:t>Conception</w:t>
-      </w:r>
-      <w:bookmarkEnd w:id="14"/>
-    </w:p>
-    <w:p>
-      <w:pPr>
-        <w:pStyle w:val="Titre2"/>
-      </w:pPr>
-      <w:bookmarkStart w:id="15" w:name="_Toc507508628"/>
-      <w:r>
-        <w:t>Dossier de conception</w:t>
       </w:r>
       <w:bookmarkEnd w:id="15"/>
     </w:p>
     <w:p>
-      <w:r>
-        <w:t>…</w:t>
-      </w:r>
-    </w:p>
-    <w:p>
-      <w:pPr>
-        <w:pStyle w:val="Titre1"/>
-      </w:pPr>
-      <w:bookmarkStart w:id="16" w:name="_Toc507508629"/>
-      <w:r>
-        <w:t>Réalisation</w:t>
+      <w:pPr>
+        <w:pStyle w:val="Titre2"/>
+      </w:pPr>
+      <w:bookmarkStart w:id="16" w:name="_Toc507508628"/>
+      <w:r>
+        <w:t>Dossier de conception</w:t>
       </w:r>
       <w:bookmarkEnd w:id="16"/>
     </w:p>
     <w:p>
       <w:pPr>
-        <w:pStyle w:val="Titre2"/>
-      </w:pPr>
-      <w:bookmarkStart w:id="17" w:name="_Toc507508630"/>
-      <w:r>
-        <w:t>Dossier de réalisation</w:t>
-      </w:r>
-      <w:bookmarkEnd w:id="17"/>
+        <w:pStyle w:val="Paragraphedeliste"/>
+        <w:numPr>
+          <w:ilvl w:val="0"/>
+          <w:numId w:val="7"/>
+        </w:numPr>
+        <w:rPr>
+          <w:ins w:id="17" w:author="DI-DOMENICO Tiffany" w:date="2018-03-15T16:26:00Z"/>
+        </w:rPr>
+      </w:pPr>
+      <w:del w:id="18" w:author="DI-DOMENICO Tiffany" w:date="2018-03-15T16:26:00Z">
+        <w:r>
+          <w:delText>…</w:delText>
+        </w:r>
+      </w:del>
+      <w:ins w:id="19" w:author="DI-DOMENICO Tiffany" w:date="2018-03-15T16:26:00Z">
+        <w:r>
+          <w:t>Tablette Android 4.2.2</w:t>
+        </w:r>
+      </w:ins>
     </w:p>
     <w:p>
-      <w:r>
-        <w:t>…</w:t>
-      </w:r>
+      <w:pPr>
+        <w:pStyle w:val="Paragraphedeliste"/>
+        <w:numPr>
+          <w:ilvl w:val="0"/>
+          <w:numId w:val="7"/>
+        </w:numPr>
+        <w:rPr>
+          <w:ins w:id="20" w:author="DI-DOMENICO Tiffany" w:date="2018-03-15T16:26:00Z"/>
+        </w:rPr>
+      </w:pPr>
+      <w:ins w:id="21" w:author="DI-DOMENICO Tiffany" w:date="2018-03-15T16:26:00Z">
+        <w:r>
+          <w:t>L’OS utilisé pour le développement est Windows 7. Pour l’utilisation, il s’agit de tester sur une tablette sous Android 4.2.2 et sous le simulateur Android.</w:t>
+        </w:r>
+      </w:ins>
     </w:p>
     <w:p>
       <w:pPr>
-        <w:pStyle w:val="Titre2"/>
-      </w:pPr>
-      <w:bookmarkStart w:id="18" w:name="_Toc507508631"/>
-      <w:r>
-        <w:t>Description des tests effectués</w:t>
-      </w:r>
-      <w:bookmarkEnd w:id="18"/>
+        <w:pStyle w:val="Paragraphedeliste"/>
+        <w:numPr>
+          <w:ilvl w:val="0"/>
+          <w:numId w:val="7"/>
+        </w:numPr>
+        <w:rPr>
+          <w:ins w:id="22" w:author="DI-DOMENICO Tiffany" w:date="2018-03-15T16:26:00Z"/>
+        </w:rPr>
+      </w:pPr>
+      <w:ins w:id="23" w:author="DI-DOMENICO Tiffany" w:date="2018-03-15T16:26:00Z">
+        <w:r>
+          <w:t>Le logiciel choisit pour développer est Android Studio</w:t>
+        </w:r>
+      </w:ins>
     </w:p>
     <w:p>
-      <w:r>
-        <w:t>…</w:t>
-      </w:r>
+      <w:pPr>
+        <w:pStyle w:val="Paragraphedeliste"/>
+        <w:numPr>
+          <w:ilvl w:val="0"/>
+          <w:numId w:val="7"/>
+        </w:numPr>
+        <w:rPr>
+          <w:ins w:id="24" w:author="DI-DOMENICO Tiffany" w:date="2018-03-15T16:26:00Z"/>
+        </w:rPr>
+      </w:pPr>
+      <w:ins w:id="25" w:author="DI-DOMENICO Tiffany" w:date="2018-03-15T16:26:00Z">
+        <w:r>
+          <w:t>La base de donnée contiendra une table pour l’utilisateur principal puis une autre pour contenir les pseudo-utilisateurs distants.</w:t>
+        </w:r>
+      </w:ins>
     </w:p>
     <w:p>
       <w:pPr>
-        <w:pStyle w:val="Titre2"/>
-      </w:pPr>
-      <w:bookmarkStart w:id="19" w:name="_Toc507508632"/>
-      <w:r>
-        <w:t>Erreurs restantes</w:t>
-      </w:r>
-      <w:bookmarkEnd w:id="19"/>
+        <w:pStyle w:val="Paragraphedeliste"/>
+        <w:numPr>
+          <w:ilvl w:val="1"/>
+          <w:numId w:val="7"/>
+        </w:numPr>
+        <w:rPr>
+          <w:ins w:id="26" w:author="DI-DOMENICO Tiffany" w:date="2018-03-15T16:26:00Z"/>
+        </w:rPr>
+      </w:pPr>
+      <w:ins w:id="27" w:author="DI-DOMENICO Tiffany" w:date="2018-03-15T16:26:00Z">
+        <w:r>
+          <w:t>T_User</w:t>
+        </w:r>
+      </w:ins>
     </w:p>
     <w:p>
-      <w:r>
-        <w:t>…</w:t>
-      </w:r>
+      <w:pPr>
+        <w:pStyle w:val="Paragraphedeliste"/>
+        <w:numPr>
+          <w:ilvl w:val="2"/>
+          <w:numId w:val="7"/>
+        </w:numPr>
+        <w:rPr>
+          <w:ins w:id="28" w:author="DI-DOMENICO Tiffany" w:date="2018-03-15T16:26:00Z"/>
+        </w:rPr>
+      </w:pPr>
+      <w:ins w:id="29" w:author="DI-DOMENICO Tiffany" w:date="2018-03-15T16:26:00Z">
+        <w:r>
+          <w:t>Pseudo : Pseudo de l’utilisateur principal</w:t>
+        </w:r>
+      </w:ins>
     </w:p>
     <w:p>
       <w:pPr>
-        <w:pStyle w:val="Titre2"/>
-      </w:pPr>
-      <w:bookmarkStart w:id="20" w:name="_Toc507508633"/>
-      <w:r>
-        <w:t>Dossier d’archivage</w:t>
-      </w:r>
-      <w:bookmarkEnd w:id="20"/>
+        <w:pStyle w:val="Paragraphedeliste"/>
+        <w:numPr>
+          <w:ilvl w:val="2"/>
+          <w:numId w:val="7"/>
+        </w:numPr>
+        <w:rPr>
+          <w:ins w:id="30" w:author="DI-DOMENICO Tiffany" w:date="2018-03-15T16:26:00Z"/>
+        </w:rPr>
+      </w:pPr>
+      <w:ins w:id="31" w:author="DI-DOMENICO Tiffany" w:date="2018-03-15T16:26:00Z">
+        <w:r>
+          <w:t>Genre : Homme ou femme ?</w:t>
+        </w:r>
+      </w:ins>
     </w:p>
     <w:p>
-      <w:r>
-        <w:t>…</w:t>
-      </w:r>
+      <w:pPr>
+        <w:pStyle w:val="Paragraphedeliste"/>
+        <w:numPr>
+          <w:ilvl w:val="2"/>
+          <w:numId w:val="7"/>
+        </w:numPr>
+        <w:rPr>
+          <w:ins w:id="32" w:author="DI-DOMENICO Tiffany" w:date="2018-03-15T16:26:00Z"/>
+        </w:rPr>
+      </w:pPr>
+      <w:ins w:id="33" w:author="DI-DOMENICO Tiffany" w:date="2018-03-15T16:26:00Z">
+        <w:r>
+          <w:t>Pays : Pays d’origine de l’utilisateur</w:t>
+        </w:r>
+      </w:ins>
     </w:p>
     <w:p>
       <w:pPr>
-        <w:pStyle w:val="Titre1"/>
-      </w:pPr>
-      <w:bookmarkStart w:id="21" w:name="_Toc507508634"/>
-      <w:r>
-        <w:lastRenderedPageBreak/>
-        <w:t>Mise en service</w:t>
-      </w:r>
-      <w:bookmarkEnd w:id="21"/>
+        <w:pStyle w:val="Paragraphedeliste"/>
+        <w:numPr>
+          <w:ilvl w:val="2"/>
+          <w:numId w:val="7"/>
+        </w:numPr>
+        <w:rPr>
+          <w:ins w:id="34" w:author="DI-DOMENICO Tiffany" w:date="2018-03-15T16:26:00Z"/>
+        </w:rPr>
+      </w:pPr>
+      <w:ins w:id="35" w:author="DI-DOMENICO Tiffany" w:date="2018-03-15T16:26:00Z">
+        <w:r>
+          <w:t>Description : Description de l’utilisateur</w:t>
+        </w:r>
+      </w:ins>
     </w:p>
     <w:p>
       <w:pPr>
-        <w:pStyle w:val="Titre2"/>
-      </w:pPr>
-      <w:bookmarkStart w:id="22" w:name="_Toc507508635"/>
-      <w:r>
-        <w:t>Installation</w:t>
-      </w:r>
-      <w:bookmarkEnd w:id="22"/>
+        <w:pStyle w:val="Paragraphedeliste"/>
+        <w:numPr>
+          <w:ilvl w:val="1"/>
+          <w:numId w:val="7"/>
+        </w:numPr>
+        <w:rPr>
+          <w:ins w:id="36" w:author="DI-DOMENICO Tiffany" w:date="2018-03-15T16:26:00Z"/>
+        </w:rPr>
+      </w:pPr>
+      <w:ins w:id="37" w:author="DI-DOMENICO Tiffany" w:date="2018-03-15T16:26:00Z">
+        <w:r>
+          <w:t>…</w:t>
+        </w:r>
+      </w:ins>
     </w:p>
     <w:p>
-      <w:r>
-        <w:t>…</w:t>
-      </w:r>
+      <w:bookmarkStart w:id="38" w:name="_GoBack"/>
+      <w:bookmarkEnd w:id="38"/>
     </w:p>
     <w:p>
       <w:pPr>
-        <w:pStyle w:val="Titre2"/>
-      </w:pPr>
-      <w:bookmarkStart w:id="23" w:name="_Toc507508636"/>
-      <w:r>
-        <w:t>Rapport de mise en service</w:t>
-      </w:r>
-      <w:bookmarkEnd w:id="23"/>
+        <w:pStyle w:val="Titre1"/>
+      </w:pPr>
+      <w:bookmarkStart w:id="39" w:name="_Toc507508629"/>
+      <w:r>
+        <w:lastRenderedPageBreak/>
+        <w:t>Réalisation</w:t>
+      </w:r>
+      <w:bookmarkEnd w:id="39"/>
     </w:p>
     <w:p>
-      <w:r>
-        <w:t>…</w:t>
-      </w:r>
+      <w:pPr>
+        <w:pStyle w:val="Titre2"/>
+      </w:pPr>
+      <w:bookmarkStart w:id="40" w:name="_Toc507508630"/>
+      <w:r>
+        <w:t>Dossier de réalisation</w:t>
+      </w:r>
+      <w:bookmarkEnd w:id="40"/>
     </w:p>
     <w:p>
-      <w:pPr>
-        <w:pStyle w:val="Titre2"/>
-      </w:pPr>
-      <w:bookmarkStart w:id="24" w:name="_Toc507508637"/>
-      <w:r>
-        <w:t>Liste des documents fournis</w:t>
-      </w:r>
-      <w:bookmarkEnd w:id="24"/>
+      <w:r>
+        <w:t>…</w:t>
+      </w:r>
     </w:p>
     <w:p>
-      <w:r>
-        <w:t>…</w:t>
-      </w:r>
+      <w:pPr>
+        <w:pStyle w:val="Titre2"/>
+      </w:pPr>
+      <w:bookmarkStart w:id="41" w:name="_Toc507508631"/>
+      <w:r>
+        <w:t>Description des tests effectués</w:t>
+      </w:r>
+      <w:bookmarkEnd w:id="41"/>
     </w:p>
     <w:p>
-      <w:pPr>
-        <w:pStyle w:val="Titre1"/>
-      </w:pPr>
-      <w:bookmarkStart w:id="25" w:name="_Toc507508638"/>
-      <w:r>
-        <w:t>Conclusions</w:t>
-      </w:r>
-      <w:bookmarkEnd w:id="25"/>
+      <w:r>
+        <w:t>…</w:t>
+      </w:r>
     </w:p>
     <w:p>
-      <w:r>
-        <w:t>…</w:t>
-      </w:r>
+      <w:pPr>
+        <w:pStyle w:val="Titre2"/>
+      </w:pPr>
+      <w:bookmarkStart w:id="42" w:name="_Toc507508632"/>
+      <w:r>
+        <w:t>Erreurs restantes</w:t>
+      </w:r>
+      <w:bookmarkEnd w:id="42"/>
     </w:p>
     <w:p>
-      <w:pPr>
-        <w:pStyle w:val="Titre1"/>
-      </w:pPr>
-      <w:bookmarkStart w:id="26" w:name="_Toc507508639"/>
-      <w:r>
-        <w:t>Annexes</w:t>
-      </w:r>
-      <w:bookmarkEnd w:id="26"/>
+      <w:r>
+        <w:t>…</w:t>
+      </w:r>
     </w:p>
     <w:p>
       <w:pPr>
         <w:pStyle w:val="Titre2"/>
       </w:pPr>
-      <w:bookmarkStart w:id="27" w:name="_Toc507508640"/>
-      <w:r>
-        <w:t>Sources – Bibliographie</w:t>
-      </w:r>
-      <w:bookmarkEnd w:id="27"/>
+      <w:bookmarkStart w:id="43" w:name="_Toc507508633"/>
+      <w:r>
+        <w:t>Dossier d’archivage</w:t>
+      </w:r>
+      <w:bookmarkEnd w:id="43"/>
     </w:p>
     <w:p>
       <w:r>
@@ -8874,13 +8448,108 @@
     </w:p>
     <w:p>
       <w:pPr>
+        <w:pStyle w:val="Titre1"/>
+      </w:pPr>
+      <w:bookmarkStart w:id="44" w:name="_Toc507508634"/>
+      <w:r>
+        <w:t>Mise en service</w:t>
+      </w:r>
+      <w:bookmarkEnd w:id="44"/>
+    </w:p>
+    <w:p>
+      <w:pPr>
         <w:pStyle w:val="Titre2"/>
       </w:pPr>
-      <w:bookmarkStart w:id="28" w:name="_Toc507508641"/>
+      <w:bookmarkStart w:id="45" w:name="_Toc507508635"/>
+      <w:r>
+        <w:t>Installation</w:t>
+      </w:r>
+      <w:bookmarkEnd w:id="45"/>
+    </w:p>
+    <w:p>
+      <w:r>
+        <w:t>…</w:t>
+      </w:r>
+    </w:p>
+    <w:p>
+      <w:pPr>
+        <w:pStyle w:val="Titre2"/>
+      </w:pPr>
+      <w:bookmarkStart w:id="46" w:name="_Toc507508636"/>
+      <w:r>
+        <w:t>Rapport de mise en service</w:t>
+      </w:r>
+      <w:bookmarkEnd w:id="46"/>
+    </w:p>
+    <w:p>
+      <w:r>
+        <w:t>…</w:t>
+      </w:r>
+    </w:p>
+    <w:p>
+      <w:pPr>
+        <w:pStyle w:val="Titre2"/>
+      </w:pPr>
+      <w:bookmarkStart w:id="47" w:name="_Toc507508637"/>
+      <w:r>
+        <w:t>Liste des documents fournis</w:t>
+      </w:r>
+      <w:bookmarkEnd w:id="47"/>
+    </w:p>
+    <w:p>
+      <w:r>
+        <w:t>…</w:t>
+      </w:r>
+    </w:p>
+    <w:p>
+      <w:pPr>
+        <w:pStyle w:val="Titre1"/>
+      </w:pPr>
+      <w:bookmarkStart w:id="48" w:name="_Toc507508638"/>
+      <w:r>
+        <w:t>Conclusions</w:t>
+      </w:r>
+      <w:bookmarkEnd w:id="48"/>
+    </w:p>
+    <w:p>
+      <w:r>
+        <w:t>…</w:t>
+      </w:r>
+    </w:p>
+    <w:p>
+      <w:pPr>
+        <w:pStyle w:val="Titre1"/>
+      </w:pPr>
+      <w:bookmarkStart w:id="49" w:name="_Toc507508639"/>
+      <w:r>
+        <w:t>Annexes</w:t>
+      </w:r>
+      <w:bookmarkEnd w:id="49"/>
+    </w:p>
+    <w:p>
+      <w:pPr>
+        <w:pStyle w:val="Titre2"/>
+      </w:pPr>
+      <w:bookmarkStart w:id="50" w:name="_Toc507508640"/>
+      <w:r>
+        <w:t>Sources – Bibliographie</w:t>
+      </w:r>
+      <w:bookmarkEnd w:id="50"/>
+    </w:p>
+    <w:p>
+      <w:r>
+        <w:t>…</w:t>
+      </w:r>
+    </w:p>
+    <w:p>
+      <w:pPr>
+        <w:pStyle w:val="Titre2"/>
+      </w:pPr>
+      <w:bookmarkStart w:id="51" w:name="_Toc507508641"/>
       <w:r>
         <w:t>Journal de bord</w:t>
       </w:r>
-      <w:bookmarkEnd w:id="28"/>
+      <w:bookmarkEnd w:id="51"/>
     </w:p>
     <w:tbl>
       <w:tblPr>
@@ -8964,15 +8633,7 @@
           </w:tcPr>
           <w:p>
             <w:r>
-              <w:t xml:space="preserve">Demande du </w:t>
-            </w:r>
-            <w:proofErr w:type="spellStart"/>
-            <w:r>
-              <w:t>CdP</w:t>
-            </w:r>
-            <w:proofErr w:type="spellEnd"/>
-            <w:r>
-              <w:t xml:space="preserve"> de refaire les Scénarios car le format n'est pas bon </w:t>
+              <w:t xml:space="preserve">Demande du CdP de refaire les Scénarios car le format n'est pas bon </w:t>
             </w:r>
           </w:p>
         </w:tc>
@@ -8998,17 +8659,7 @@
           </w:tcPr>
           <w:p>
             <w:r>
-              <w:t xml:space="preserve">Discussion avec </w:t>
-            </w:r>
-            <w:proofErr w:type="spellStart"/>
-            <w:proofErr w:type="gramStart"/>
-            <w:r>
-              <w:t>M.Glassey</w:t>
-            </w:r>
-            <w:proofErr w:type="spellEnd"/>
-            <w:proofErr w:type="gramEnd"/>
-            <w:r>
-              <w:t xml:space="preserve"> à propos du pré-TPI pour avoir des pistes en vue du TPI. Voici les modifications apportées au projet :</w:t>
+              <w:t>Discussion avec M.Glassey à propos du pré-TPI pour avoir des pistes en vue du TPI. Voici les modifications apportées au projet :</w:t>
             </w:r>
           </w:p>
           <w:p>
@@ -9025,10 +8676,7 @@
               </w:rPr>
             </w:pPr>
             <w:r>
-              <w:t>M</w:t>
-            </w:r>
-            <w:r>
-              <w:t>ettre de côté la partie « réseau sociale » et l’utilisation d’un serveur disant</w:t>
+              <w:t>Mettre de côté la partie « réseau sociale » et l’utilisation d’un serveur disant</w:t>
             </w:r>
           </w:p>
           <w:p>
@@ -9041,10 +8689,8 @@
               <w:ind w:left="460"/>
             </w:pPr>
             <w:r>
-              <w:t>S</w:t>
-            </w:r>
-            <w:r>
-              <w:t>e focaliser sur une application totalement « locale » mais en soignant tout particulièrement la persistance des données</w:t>
+              <w:lastRenderedPageBreak/>
+              <w:t>Se focaliser sur une application totalement « locale » mais en soignant tout particulièrement la persistance des données</w:t>
             </w:r>
           </w:p>
           <w:p/>
@@ -9061,6 +8707,7 @@
           </w:tcPr>
           <w:p>
             <w:r>
+              <w:lastRenderedPageBreak/>
               <w:t>08 mars 2018</w:t>
             </w:r>
           </w:p>
@@ -9082,11 +8729,11 @@
       <w:pPr>
         <w:pStyle w:val="Titre2"/>
       </w:pPr>
-      <w:bookmarkStart w:id="29" w:name="_Toc507508642"/>
+      <w:bookmarkStart w:id="52" w:name="_Toc507508642"/>
       <w:r>
         <w:t>Manuel d’utilisation</w:t>
       </w:r>
-      <w:bookmarkEnd w:id="29"/>
+      <w:bookmarkEnd w:id="52"/>
     </w:p>
     <w:p>
       <w:r>
@@ -9097,11 +8744,11 @@
       <w:pPr>
         <w:pStyle w:val="Titre2"/>
       </w:pPr>
-      <w:bookmarkStart w:id="30" w:name="_Toc507508643"/>
+      <w:bookmarkStart w:id="53" w:name="_Toc507508643"/>
       <w:r>
         <w:t>Archive du projet</w:t>
       </w:r>
-      <w:bookmarkEnd w:id="30"/>
+      <w:bookmarkEnd w:id="53"/>
     </w:p>
     <w:p>
       <w:r>
@@ -9175,7 +8822,7 @@
       <w:rPr>
         <w:noProof/>
       </w:rPr>
-      <w:t>jeudi 8 mars 2018</w:t>
+      <w:t>mardi 20 mars 2018</w:t>
     </w:r>
     <w:r>
       <w:fldChar w:fldCharType="end"/>
@@ -9469,7 +9116,7 @@
                               <w:color w:val="FFFFFF" w:themeColor="background1"/>
                               <w:lang w:val="fr-FR"/>
                             </w:rPr>
-                            <w:t>12</w:t>
+                            <w:t>16</w:t>
                           </w:r>
                           <w:r>
                             <w:rPr>
@@ -9522,7 +9169,7 @@
                         <w:color w:val="FFFFFF" w:themeColor="background1"/>
                         <w:lang w:val="fr-FR"/>
                       </w:rPr>
-                      <w:t>12</w:t>
+                      <w:t>16</w:t>
                     </w:r>
                     <w:r>
                       <w:rPr>
@@ -9867,6 +9514,119 @@
     </w:lvl>
   </w:abstractNum>
   <w:abstractNum w:abstractNumId="3" w15:restartNumberingAfterBreak="0">
+    <w:nsid w:val="34AD01B0"/>
+    <w:multiLevelType w:val="hybridMultilevel"/>
+    <w:tmpl w:val="C27CB3F2"/>
+    <w:lvl w:ilvl="0" w:tplc="100C0001">
+      <w:start w:val="1"/>
+      <w:numFmt w:val="bullet"/>
+      <w:lvlText w:val=""/>
+      <w:lvlJc w:val="left"/>
+      <w:pPr>
+        <w:ind w:left="720" w:hanging="360"/>
+      </w:pPr>
+      <w:rPr>
+        <w:rFonts w:ascii="Symbol" w:hAnsi="Symbol" w:hint="default"/>
+      </w:rPr>
+    </w:lvl>
+    <w:lvl w:ilvl="1" w:tplc="100C0003">
+      <w:start w:val="1"/>
+      <w:numFmt w:val="bullet"/>
+      <w:lvlText w:val="o"/>
+      <w:lvlJc w:val="left"/>
+      <w:pPr>
+        <w:ind w:left="1440" w:hanging="360"/>
+      </w:pPr>
+      <w:rPr>
+        <w:rFonts w:ascii="Courier New" w:hAnsi="Courier New" w:cs="Courier New" w:hint="default"/>
+      </w:rPr>
+    </w:lvl>
+    <w:lvl w:ilvl="2" w:tplc="100C0005">
+      <w:start w:val="1"/>
+      <w:numFmt w:val="bullet"/>
+      <w:lvlText w:val=""/>
+      <w:lvlJc w:val="left"/>
+      <w:pPr>
+        <w:ind w:left="2160" w:hanging="360"/>
+      </w:pPr>
+      <w:rPr>
+        <w:rFonts w:ascii="Wingdings" w:hAnsi="Wingdings" w:hint="default"/>
+      </w:rPr>
+    </w:lvl>
+    <w:lvl w:ilvl="3" w:tplc="100C0001" w:tentative="1">
+      <w:start w:val="1"/>
+      <w:numFmt w:val="bullet"/>
+      <w:lvlText w:val=""/>
+      <w:lvlJc w:val="left"/>
+      <w:pPr>
+        <w:ind w:left="2880" w:hanging="360"/>
+      </w:pPr>
+      <w:rPr>
+        <w:rFonts w:ascii="Symbol" w:hAnsi="Symbol" w:hint="default"/>
+      </w:rPr>
+    </w:lvl>
+    <w:lvl w:ilvl="4" w:tplc="100C0003" w:tentative="1">
+      <w:start w:val="1"/>
+      <w:numFmt w:val="bullet"/>
+      <w:lvlText w:val="o"/>
+      <w:lvlJc w:val="left"/>
+      <w:pPr>
+        <w:ind w:left="3600" w:hanging="360"/>
+      </w:pPr>
+      <w:rPr>
+        <w:rFonts w:ascii="Courier New" w:hAnsi="Courier New" w:cs="Courier New" w:hint="default"/>
+      </w:rPr>
+    </w:lvl>
+    <w:lvl w:ilvl="5" w:tplc="100C0005" w:tentative="1">
+      <w:start w:val="1"/>
+      <w:numFmt w:val="bullet"/>
+      <w:lvlText w:val=""/>
+      <w:lvlJc w:val="left"/>
+      <w:pPr>
+        <w:ind w:left="4320" w:hanging="360"/>
+      </w:pPr>
+      <w:rPr>
+        <w:rFonts w:ascii="Wingdings" w:hAnsi="Wingdings" w:hint="default"/>
+      </w:rPr>
+    </w:lvl>
+    <w:lvl w:ilvl="6" w:tplc="100C0001" w:tentative="1">
+      <w:start w:val="1"/>
+      <w:numFmt w:val="bullet"/>
+      <w:lvlText w:val=""/>
+      <w:lvlJc w:val="left"/>
+      <w:pPr>
+        <w:ind w:left="5040" w:hanging="360"/>
+      </w:pPr>
+      <w:rPr>
+        <w:rFonts w:ascii="Symbol" w:hAnsi="Symbol" w:hint="default"/>
+      </w:rPr>
+    </w:lvl>
+    <w:lvl w:ilvl="7" w:tplc="100C0003" w:tentative="1">
+      <w:start w:val="1"/>
+      <w:numFmt w:val="bullet"/>
+      <w:lvlText w:val="o"/>
+      <w:lvlJc w:val="left"/>
+      <w:pPr>
+        <w:ind w:left="5760" w:hanging="360"/>
+      </w:pPr>
+      <w:rPr>
+        <w:rFonts w:ascii="Courier New" w:hAnsi="Courier New" w:cs="Courier New" w:hint="default"/>
+      </w:rPr>
+    </w:lvl>
+    <w:lvl w:ilvl="8" w:tplc="100C0005" w:tentative="1">
+      <w:start w:val="1"/>
+      <w:numFmt w:val="bullet"/>
+      <w:lvlText w:val=""/>
+      <w:lvlJc w:val="left"/>
+      <w:pPr>
+        <w:ind w:left="6480" w:hanging="360"/>
+      </w:pPr>
+      <w:rPr>
+        <w:rFonts w:ascii="Wingdings" w:hAnsi="Wingdings" w:hint="default"/>
+      </w:rPr>
+    </w:lvl>
+  </w:abstractNum>
+  <w:abstractNum w:abstractNumId="4" w15:restartNumberingAfterBreak="0">
     <w:nsid w:val="3D511BE8"/>
     <w:multiLevelType w:val="hybridMultilevel"/>
     <w:tmpl w:val="95882D74"/>
@@ -9979,7 +9739,120 @@
       </w:rPr>
     </w:lvl>
   </w:abstractNum>
-  <w:abstractNum w:abstractNumId="4" w15:restartNumberingAfterBreak="0">
+  <w:abstractNum w:abstractNumId="5" w15:restartNumberingAfterBreak="0">
+    <w:nsid w:val="46A031E0"/>
+    <w:multiLevelType w:val="hybridMultilevel"/>
+    <w:tmpl w:val="157E07F4"/>
+    <w:lvl w:ilvl="0" w:tplc="100C0001">
+      <w:start w:val="1"/>
+      <w:numFmt w:val="bullet"/>
+      <w:lvlText w:val=""/>
+      <w:lvlJc w:val="left"/>
+      <w:pPr>
+        <w:ind w:left="720" w:hanging="360"/>
+      </w:pPr>
+      <w:rPr>
+        <w:rFonts w:ascii="Symbol" w:hAnsi="Symbol" w:hint="default"/>
+      </w:rPr>
+    </w:lvl>
+    <w:lvl w:ilvl="1" w:tplc="100C0003" w:tentative="1">
+      <w:start w:val="1"/>
+      <w:numFmt w:val="bullet"/>
+      <w:lvlText w:val="o"/>
+      <w:lvlJc w:val="left"/>
+      <w:pPr>
+        <w:ind w:left="1440" w:hanging="360"/>
+      </w:pPr>
+      <w:rPr>
+        <w:rFonts w:ascii="Courier New" w:hAnsi="Courier New" w:cs="Courier New" w:hint="default"/>
+      </w:rPr>
+    </w:lvl>
+    <w:lvl w:ilvl="2" w:tplc="100C0005" w:tentative="1">
+      <w:start w:val="1"/>
+      <w:numFmt w:val="bullet"/>
+      <w:lvlText w:val=""/>
+      <w:lvlJc w:val="left"/>
+      <w:pPr>
+        <w:ind w:left="2160" w:hanging="360"/>
+      </w:pPr>
+      <w:rPr>
+        <w:rFonts w:ascii="Wingdings" w:hAnsi="Wingdings" w:hint="default"/>
+      </w:rPr>
+    </w:lvl>
+    <w:lvl w:ilvl="3" w:tplc="100C0001" w:tentative="1">
+      <w:start w:val="1"/>
+      <w:numFmt w:val="bullet"/>
+      <w:lvlText w:val=""/>
+      <w:lvlJc w:val="left"/>
+      <w:pPr>
+        <w:ind w:left="2880" w:hanging="360"/>
+      </w:pPr>
+      <w:rPr>
+        <w:rFonts w:ascii="Symbol" w:hAnsi="Symbol" w:hint="default"/>
+      </w:rPr>
+    </w:lvl>
+    <w:lvl w:ilvl="4" w:tplc="100C0003" w:tentative="1">
+      <w:start w:val="1"/>
+      <w:numFmt w:val="bullet"/>
+      <w:lvlText w:val="o"/>
+      <w:lvlJc w:val="left"/>
+      <w:pPr>
+        <w:ind w:left="3600" w:hanging="360"/>
+      </w:pPr>
+      <w:rPr>
+        <w:rFonts w:ascii="Courier New" w:hAnsi="Courier New" w:cs="Courier New" w:hint="default"/>
+      </w:rPr>
+    </w:lvl>
+    <w:lvl w:ilvl="5" w:tplc="100C0005" w:tentative="1">
+      <w:start w:val="1"/>
+      <w:numFmt w:val="bullet"/>
+      <w:lvlText w:val=""/>
+      <w:lvlJc w:val="left"/>
+      <w:pPr>
+        <w:ind w:left="4320" w:hanging="360"/>
+      </w:pPr>
+      <w:rPr>
+        <w:rFonts w:ascii="Wingdings" w:hAnsi="Wingdings" w:hint="default"/>
+      </w:rPr>
+    </w:lvl>
+    <w:lvl w:ilvl="6" w:tplc="100C0001" w:tentative="1">
+      <w:start w:val="1"/>
+      <w:numFmt w:val="bullet"/>
+      <w:lvlText w:val=""/>
+      <w:lvlJc w:val="left"/>
+      <w:pPr>
+        <w:ind w:left="5040" w:hanging="360"/>
+      </w:pPr>
+      <w:rPr>
+        <w:rFonts w:ascii="Symbol" w:hAnsi="Symbol" w:hint="default"/>
+      </w:rPr>
+    </w:lvl>
+    <w:lvl w:ilvl="7" w:tplc="100C0003" w:tentative="1">
+      <w:start w:val="1"/>
+      <w:numFmt w:val="bullet"/>
+      <w:lvlText w:val="o"/>
+      <w:lvlJc w:val="left"/>
+      <w:pPr>
+        <w:ind w:left="5760" w:hanging="360"/>
+      </w:pPr>
+      <w:rPr>
+        <w:rFonts w:ascii="Courier New" w:hAnsi="Courier New" w:cs="Courier New" w:hint="default"/>
+      </w:rPr>
+    </w:lvl>
+    <w:lvl w:ilvl="8" w:tplc="100C0005" w:tentative="1">
+      <w:start w:val="1"/>
+      <w:numFmt w:val="bullet"/>
+      <w:lvlText w:val=""/>
+      <w:lvlJc w:val="left"/>
+      <w:pPr>
+        <w:ind w:left="6480" w:hanging="360"/>
+      </w:pPr>
+      <w:rPr>
+        <w:rFonts w:ascii="Wingdings" w:hAnsi="Wingdings" w:hint="default"/>
+      </w:rPr>
+    </w:lvl>
+  </w:abstractNum>
+  <w:abstractNum w:abstractNumId="6" w15:restartNumberingAfterBreak="0">
     <w:nsid w:val="6CBC3E55"/>
     <w:multiLevelType w:val="hybridMultilevel"/>
     <w:tmpl w:val="483C995A"/>
@@ -10092,7 +9965,7 @@
       </w:rPr>
     </w:lvl>
   </w:abstractNum>
-  <w:abstractNum w:abstractNumId="5" w15:restartNumberingAfterBreak="0">
+  <w:abstractNum w:abstractNumId="7" w15:restartNumberingAfterBreak="0">
     <w:nsid w:val="79C84692"/>
     <w:multiLevelType w:val="hybridMultilevel"/>
     <w:tmpl w:val="02D279BC"/>
@@ -10212,18 +10085,32 @@
     <w:abstractNumId w:val="0"/>
   </w:num>
   <w:num w:numId="3">
-    <w:abstractNumId w:val="4"/>
+    <w:abstractNumId w:val="6"/>
   </w:num>
   <w:num w:numId="4">
     <w:abstractNumId w:val="2"/>
   </w:num>
   <w:num w:numId="5">
+    <w:abstractNumId w:val="4"/>
+  </w:num>
+  <w:num w:numId="6">
+    <w:abstractNumId w:val="7"/>
+  </w:num>
+  <w:num w:numId="7">
     <w:abstractNumId w:val="3"/>
   </w:num>
-  <w:num w:numId="6">
+  <w:num w:numId="8">
     <w:abstractNumId w:val="5"/>
   </w:num>
 </w:numbering>
+</file>
+
+<file path=word/people.xml><?xml version="1.0" encoding="utf-8"?>
+<w15:people xmlns:wpc="http://schemas.microsoft.com/office/word/2010/wordprocessingCanvas" xmlns:cx="http://schemas.microsoft.com/office/drawing/2014/chartex" xmlns:cx1="http://schemas.microsoft.com/office/drawing/2015/9/8/chartex" xmlns:mc="http://schemas.openxmlformats.org/markup-compatibility/2006" xmlns:o="urn:schemas-microsoft-com:office:office" xmlns:r="http://schemas.openxmlformats.org/officeDocument/2006/relationships" xmlns:m="http://schemas.openxmlformats.org/officeDocument/2006/math" xmlns:v="urn:schemas-microsoft-com:vml" xmlns:wp14="http://schemas.microsoft.com/office/word/2010/wordprocessingDrawing" xmlns:wp="http://schemas.openxmlformats.org/drawingml/2006/wordprocessingDrawing" xmlns:w10="urn:schemas-microsoft-com:office:word" xmlns:w="http://schemas.openxmlformats.org/wordprocessingml/2006/main" xmlns:w14="http://schemas.microsoft.com/office/word/2010/wordml" xmlns:w15="http://schemas.microsoft.com/office/word/2012/wordml" xmlns:w16se="http://schemas.microsoft.com/office/word/2015/wordml/symex" xmlns:wpg="http://schemas.microsoft.com/office/word/2010/wordprocessingGroup" xmlns:wpi="http://schemas.microsoft.com/office/word/2010/wordprocessingInk" xmlns:wne="http://schemas.microsoft.com/office/word/2006/wordml" xmlns:wps="http://schemas.microsoft.com/office/word/2010/wordprocessingShape" mc:Ignorable="w14 w15 w16se wp14">
+  <w15:person w15:author="DI-DOMENICO Tiffany">
+    <w15:presenceInfo w15:providerId="AD" w15:userId="S-1-5-21-284480379-1463103499-3249272784-7693"/>
+  </w15:person>
+</w15:people>
 </file>
 
 <file path=word/styles.xml><?xml version="1.0" encoding="utf-8"?>
@@ -11807,7 +11694,7 @@
 </file>
 
 <file path=customXml/itemProps2.xml><?xml version="1.0" encoding="utf-8"?>
-<ds:datastoreItem xmlns:ds="http://schemas.openxmlformats.org/officeDocument/2006/customXml" ds:itemID="{4D644917-2535-4550-A9D6-CA4B8547EF15}">
+<ds:datastoreItem xmlns:ds="http://schemas.openxmlformats.org/officeDocument/2006/customXml" ds:itemID="{D3DF4386-DF06-4EAA-8DE7-2629E56F3246}">
   <ds:schemaRefs>
     <ds:schemaRef ds:uri="http://schemas.openxmlformats.org/officeDocument/2006/bibliography"/>
   </ds:schemaRefs>

</xml_diff>

<commit_message>
Ajout du PDG dans le dossier
PDF -> Mieux
</commit_message>
<xml_diff>
--- a/Documents/Dossier de projet CosWorld.docx
+++ b/Documents/Dossier de projet CosWorld.docx
@@ -2,6 +2,8 @@
 <file path=word/document.xml><?xml version="1.0" encoding="utf-8"?>
 <w:document xmlns:wpc="http://schemas.microsoft.com/office/word/2010/wordprocessingCanvas" xmlns:cx="http://schemas.microsoft.com/office/drawing/2014/chartex" xmlns:cx1="http://schemas.microsoft.com/office/drawing/2015/9/8/chartex" xmlns:mc="http://schemas.openxmlformats.org/markup-compatibility/2006" xmlns:o="urn:schemas-microsoft-com:office:office" xmlns:r="http://schemas.openxmlformats.org/officeDocument/2006/relationships" xmlns:m="http://schemas.openxmlformats.org/officeDocument/2006/math" xmlns:v="urn:schemas-microsoft-com:vml" xmlns:wp14="http://schemas.microsoft.com/office/word/2010/wordprocessingDrawing" xmlns:wp="http://schemas.openxmlformats.org/drawingml/2006/wordprocessingDrawing" xmlns:w10="urn:schemas-microsoft-com:office:word" xmlns:w="http://schemas.openxmlformats.org/wordprocessingml/2006/main" xmlns:w14="http://schemas.microsoft.com/office/word/2010/wordml" xmlns:w15="http://schemas.microsoft.com/office/word/2012/wordml" xmlns:w16se="http://schemas.microsoft.com/office/word/2015/wordml/symex" xmlns:wpg="http://schemas.microsoft.com/office/word/2010/wordprocessingGroup" xmlns:wpi="http://schemas.microsoft.com/office/word/2010/wordprocessingInk" xmlns:wne="http://schemas.microsoft.com/office/word/2006/wordml" xmlns:wps="http://schemas.microsoft.com/office/word/2010/wordprocessingShape" mc:Ignorable="w14 w15 w16se wp14">
   <w:body>
+    <w:bookmarkStart w:id="0" w:name="_GoBack" w:displacedByCustomXml="next"/>
+    <w:bookmarkEnd w:id="0" w:displacedByCustomXml="next"/>
     <w:sdt>
       <w:sdtPr>
         <w:id w:val="1217942753"/>
@@ -870,7 +872,7 @@
           <w:r>
             <w:fldChar w:fldCharType="separate"/>
           </w:r>
-          <w:hyperlink w:anchor="_Toc511901237" w:history="1">
+          <w:hyperlink w:anchor="_Toc511998846" w:history="1">
             <w:r>
               <w:rPr>
                 <w:rStyle w:val="Lienhypertexte"/>
@@ -914,7 +916,7 @@
                 <w:noProof/>
                 <w:webHidden/>
               </w:rPr>
-              <w:instrText xml:space="preserve"> PAGEREF _Toc511901237 \h </w:instrText>
+              <w:instrText xml:space="preserve"> PAGEREF _Toc511998846 \h </w:instrText>
             </w:r>
             <w:r>
               <w:rPr>
@@ -960,7 +962,7 @@
               <w:lang w:eastAsia="fr-CH"/>
             </w:rPr>
           </w:pPr>
-          <w:hyperlink w:anchor="_Toc511901238" w:history="1">
+          <w:hyperlink w:anchor="_Toc511998847" w:history="1">
             <w:r>
               <w:rPr>
                 <w:rStyle w:val="Lienhypertexte"/>
@@ -1004,7 +1006,7 @@
                 <w:noProof/>
                 <w:webHidden/>
               </w:rPr>
-              <w:instrText xml:space="preserve"> PAGEREF _Toc511901238 \h </w:instrText>
+              <w:instrText xml:space="preserve"> PAGEREF _Toc511998847 \h </w:instrText>
             </w:r>
             <w:r>
               <w:rPr>
@@ -1050,7 +1052,7 @@
               <w:lang w:eastAsia="fr-CH"/>
             </w:rPr>
           </w:pPr>
-          <w:hyperlink w:anchor="_Toc511901239" w:history="1">
+          <w:hyperlink w:anchor="_Toc511998848" w:history="1">
             <w:r>
               <w:rPr>
                 <w:rStyle w:val="Lienhypertexte"/>
@@ -1094,7 +1096,7 @@
                 <w:noProof/>
                 <w:webHidden/>
               </w:rPr>
-              <w:instrText xml:space="preserve"> PAGEREF _Toc511901239 \h </w:instrText>
+              <w:instrText xml:space="preserve"> PAGEREF _Toc511998848 \h </w:instrText>
             </w:r>
             <w:r>
               <w:rPr>
@@ -1140,7 +1142,7 @@
               <w:lang w:eastAsia="fr-CH"/>
             </w:rPr>
           </w:pPr>
-          <w:hyperlink w:anchor="_Toc511901240" w:history="1">
+          <w:hyperlink w:anchor="_Toc511998849" w:history="1">
             <w:r>
               <w:rPr>
                 <w:rStyle w:val="Lienhypertexte"/>
@@ -1184,7 +1186,7 @@
                 <w:noProof/>
                 <w:webHidden/>
               </w:rPr>
-              <w:instrText xml:space="preserve"> PAGEREF _Toc511901240 \h </w:instrText>
+              <w:instrText xml:space="preserve"> PAGEREF _Toc511998849 \h </w:instrText>
             </w:r>
             <w:r>
               <w:rPr>
@@ -1230,7 +1232,7 @@
               <w:lang w:eastAsia="fr-CH"/>
             </w:rPr>
           </w:pPr>
-          <w:hyperlink w:anchor="_Toc511901241" w:history="1">
+          <w:hyperlink w:anchor="_Toc511998850" w:history="1">
             <w:r>
               <w:rPr>
                 <w:rStyle w:val="Lienhypertexte"/>
@@ -1274,7 +1276,7 @@
                 <w:noProof/>
                 <w:webHidden/>
               </w:rPr>
-              <w:instrText xml:space="preserve"> PAGEREF _Toc511901241 \h </w:instrText>
+              <w:instrText xml:space="preserve"> PAGEREF _Toc511998850 \h </w:instrText>
             </w:r>
             <w:r>
               <w:rPr>
@@ -1320,7 +1322,7 @@
               <w:lang w:eastAsia="fr-CH"/>
             </w:rPr>
           </w:pPr>
-          <w:hyperlink w:anchor="_Toc511901242" w:history="1">
+          <w:hyperlink w:anchor="_Toc511998851" w:history="1">
             <w:r>
               <w:rPr>
                 <w:rStyle w:val="Lienhypertexte"/>
@@ -1364,7 +1366,7 @@
                 <w:noProof/>
                 <w:webHidden/>
               </w:rPr>
-              <w:instrText xml:space="preserve"> PAGEREF _Toc511901242 \h </w:instrText>
+              <w:instrText xml:space="preserve"> PAGEREF _Toc511998851 \h </w:instrText>
             </w:r>
             <w:r>
               <w:rPr>
@@ -1410,7 +1412,7 @@
               <w:lang w:eastAsia="fr-CH"/>
             </w:rPr>
           </w:pPr>
-          <w:hyperlink w:anchor="_Toc511901243" w:history="1">
+          <w:hyperlink w:anchor="_Toc511998852" w:history="1">
             <w:r>
               <w:rPr>
                 <w:rStyle w:val="Lienhypertexte"/>
@@ -1454,7 +1456,7 @@
                 <w:noProof/>
                 <w:webHidden/>
               </w:rPr>
-              <w:instrText xml:space="preserve"> PAGEREF _Toc511901243 \h </w:instrText>
+              <w:instrText xml:space="preserve"> PAGEREF _Toc511998852 \h </w:instrText>
             </w:r>
             <w:r>
               <w:rPr>
@@ -1500,7 +1502,7 @@
               <w:lang w:eastAsia="fr-CH"/>
             </w:rPr>
           </w:pPr>
-          <w:hyperlink w:anchor="_Toc511901244" w:history="1">
+          <w:hyperlink w:anchor="_Toc511998853" w:history="1">
             <w:r>
               <w:rPr>
                 <w:rStyle w:val="Lienhypertexte"/>
@@ -1544,7 +1546,7 @@
                 <w:noProof/>
                 <w:webHidden/>
               </w:rPr>
-              <w:instrText xml:space="preserve"> PAGEREF _Toc511901244 \h </w:instrText>
+              <w:instrText xml:space="preserve"> PAGEREF _Toc511998853 \h </w:instrText>
             </w:r>
             <w:r>
               <w:rPr>
@@ -1590,7 +1592,7 @@
               <w:lang w:eastAsia="fr-CH"/>
             </w:rPr>
           </w:pPr>
-          <w:hyperlink w:anchor="_Toc511901245" w:history="1">
+          <w:hyperlink w:anchor="_Toc511998854" w:history="1">
             <w:r>
               <w:rPr>
                 <w:rStyle w:val="Lienhypertexte"/>
@@ -1634,7 +1636,7 @@
                 <w:noProof/>
                 <w:webHidden/>
               </w:rPr>
-              <w:instrText xml:space="preserve"> PAGEREF _Toc511901245 \h </w:instrText>
+              <w:instrText xml:space="preserve"> PAGEREF _Toc511998854 \h </w:instrText>
             </w:r>
             <w:r>
               <w:rPr>
@@ -1680,7 +1682,7 @@
               <w:lang w:eastAsia="fr-CH"/>
             </w:rPr>
           </w:pPr>
-          <w:hyperlink w:anchor="_Toc511901246" w:history="1">
+          <w:hyperlink w:anchor="_Toc511998855" w:history="1">
             <w:r>
               <w:rPr>
                 <w:rStyle w:val="Lienhypertexte"/>
@@ -1724,7 +1726,7 @@
                 <w:noProof/>
                 <w:webHidden/>
               </w:rPr>
-              <w:instrText xml:space="preserve"> PAGEREF _Toc511901246 \h </w:instrText>
+              <w:instrText xml:space="preserve"> PAGEREF _Toc511998855 \h </w:instrText>
             </w:r>
             <w:r>
               <w:rPr>
@@ -1770,7 +1772,7 @@
               <w:lang w:eastAsia="fr-CH"/>
             </w:rPr>
           </w:pPr>
-          <w:hyperlink w:anchor="_Toc511901247" w:history="1">
+          <w:hyperlink w:anchor="_Toc511998856" w:history="1">
             <w:r>
               <w:rPr>
                 <w:rStyle w:val="Lienhypertexte"/>
@@ -1814,7 +1816,7 @@
                 <w:noProof/>
                 <w:webHidden/>
               </w:rPr>
-              <w:instrText xml:space="preserve"> PAGEREF _Toc511901247 \h </w:instrText>
+              <w:instrText xml:space="preserve"> PAGEREF _Toc511998856 \h </w:instrText>
             </w:r>
             <w:r>
               <w:rPr>
@@ -1860,7 +1862,7 @@
               <w:lang w:eastAsia="fr-CH"/>
             </w:rPr>
           </w:pPr>
-          <w:hyperlink w:anchor="_Toc511901248" w:history="1">
+          <w:hyperlink w:anchor="_Toc511998857" w:history="1">
             <w:r>
               <w:rPr>
                 <w:rStyle w:val="Lienhypertexte"/>
@@ -1883,7 +1885,7 @@
                 <w:rStyle w:val="Lienhypertexte"/>
                 <w:noProof/>
               </w:rPr>
-              <w:t>Historiquec</w:t>
+              <w:t>Historique</w:t>
             </w:r>
             <w:r>
               <w:rPr>
@@ -1904,7 +1906,7 @@
                 <w:noProof/>
                 <w:webHidden/>
               </w:rPr>
-              <w:instrText xml:space="preserve"> PAGEREF _Toc511901248 \h </w:instrText>
+              <w:instrText xml:space="preserve"> PAGEREF _Toc511998857 \h </w:instrText>
             </w:r>
             <w:r>
               <w:rPr>
@@ -1950,7 +1952,7 @@
               <w:lang w:eastAsia="fr-CH"/>
             </w:rPr>
           </w:pPr>
-          <w:hyperlink w:anchor="_Toc511901249" w:history="1">
+          <w:hyperlink w:anchor="_Toc511998858" w:history="1">
             <w:r>
               <w:rPr>
                 <w:rStyle w:val="Lienhypertexte"/>
@@ -1994,7 +1996,7 @@
                 <w:noProof/>
                 <w:webHidden/>
               </w:rPr>
-              <w:instrText xml:space="preserve"> PAGEREF _Toc511901249 \h </w:instrText>
+              <w:instrText xml:space="preserve"> PAGEREF _Toc511998858 \h </w:instrText>
             </w:r>
             <w:r>
               <w:rPr>
@@ -2040,7 +2042,7 @@
               <w:lang w:eastAsia="fr-CH"/>
             </w:rPr>
           </w:pPr>
-          <w:hyperlink w:anchor="_Toc511901250" w:history="1">
+          <w:hyperlink w:anchor="_Toc511998859" w:history="1">
             <w:r>
               <w:rPr>
                 <w:rStyle w:val="Lienhypertexte"/>
@@ -2084,7 +2086,7 @@
                 <w:noProof/>
                 <w:webHidden/>
               </w:rPr>
-              <w:instrText xml:space="preserve"> PAGEREF _Toc511901250 \h </w:instrText>
+              <w:instrText xml:space="preserve"> PAGEREF _Toc511998859 \h </w:instrText>
             </w:r>
             <w:r>
               <w:rPr>
@@ -2130,7 +2132,7 @@
               <w:lang w:eastAsia="fr-CH"/>
             </w:rPr>
           </w:pPr>
-          <w:hyperlink w:anchor="_Toc511901251" w:history="1">
+          <w:hyperlink w:anchor="_Toc511998860" w:history="1">
             <w:r>
               <w:rPr>
                 <w:rStyle w:val="Lienhypertexte"/>
@@ -2174,7 +2176,7 @@
                 <w:noProof/>
                 <w:webHidden/>
               </w:rPr>
-              <w:instrText xml:space="preserve"> PAGEREF _Toc511901251 \h </w:instrText>
+              <w:instrText xml:space="preserve"> PAGEREF _Toc511998860 \h </w:instrText>
             </w:r>
             <w:r>
               <w:rPr>
@@ -2220,7 +2222,7 @@
               <w:lang w:eastAsia="fr-CH"/>
             </w:rPr>
           </w:pPr>
-          <w:hyperlink w:anchor="_Toc511901252" w:history="1">
+          <w:hyperlink w:anchor="_Toc511998861" w:history="1">
             <w:r>
               <w:rPr>
                 <w:rStyle w:val="Lienhypertexte"/>
@@ -2264,7 +2266,7 @@
                 <w:noProof/>
                 <w:webHidden/>
               </w:rPr>
-              <w:instrText xml:space="preserve"> PAGEREF _Toc511901252 \h </w:instrText>
+              <w:instrText xml:space="preserve"> PAGEREF _Toc511998861 \h </w:instrText>
             </w:r>
             <w:r>
               <w:rPr>
@@ -2310,7 +2312,7 @@
               <w:lang w:eastAsia="fr-CH"/>
             </w:rPr>
           </w:pPr>
-          <w:hyperlink w:anchor="_Toc511901253" w:history="1">
+          <w:hyperlink w:anchor="_Toc511998862" w:history="1">
             <w:r>
               <w:rPr>
                 <w:rStyle w:val="Lienhypertexte"/>
@@ -2354,7 +2356,7 @@
                 <w:noProof/>
                 <w:webHidden/>
               </w:rPr>
-              <w:instrText xml:space="preserve"> PAGEREF _Toc511901253 \h </w:instrText>
+              <w:instrText xml:space="preserve"> PAGEREF _Toc511998862 \h </w:instrText>
             </w:r>
             <w:r>
               <w:rPr>
@@ -2400,7 +2402,7 @@
               <w:lang w:eastAsia="fr-CH"/>
             </w:rPr>
           </w:pPr>
-          <w:hyperlink w:anchor="_Toc511901254" w:history="1">
+          <w:hyperlink w:anchor="_Toc511998863" w:history="1">
             <w:r>
               <w:rPr>
                 <w:rStyle w:val="Lienhypertexte"/>
@@ -2444,7 +2446,7 @@
                 <w:noProof/>
                 <w:webHidden/>
               </w:rPr>
-              <w:instrText xml:space="preserve"> PAGEREF _Toc511901254 \h </w:instrText>
+              <w:instrText xml:space="preserve"> PAGEREF _Toc511998863 \h </w:instrText>
             </w:r>
             <w:r>
               <w:rPr>
@@ -2490,7 +2492,7 @@
               <w:lang w:eastAsia="fr-CH"/>
             </w:rPr>
           </w:pPr>
-          <w:hyperlink w:anchor="_Toc511901255" w:history="1">
+          <w:hyperlink w:anchor="_Toc511998864" w:history="1">
             <w:r>
               <w:rPr>
                 <w:rStyle w:val="Lienhypertexte"/>
@@ -2534,7 +2536,7 @@
                 <w:noProof/>
                 <w:webHidden/>
               </w:rPr>
-              <w:instrText xml:space="preserve"> PAGEREF _Toc511901255 \h </w:instrText>
+              <w:instrText xml:space="preserve"> PAGEREF _Toc511998864 \h </w:instrText>
             </w:r>
             <w:r>
               <w:rPr>
@@ -2580,7 +2582,7 @@
               <w:lang w:eastAsia="fr-CH"/>
             </w:rPr>
           </w:pPr>
-          <w:hyperlink w:anchor="_Toc511901256" w:history="1">
+          <w:hyperlink w:anchor="_Toc511998865" w:history="1">
             <w:r>
               <w:rPr>
                 <w:rStyle w:val="Lienhypertexte"/>
@@ -2624,7 +2626,7 @@
                 <w:noProof/>
                 <w:webHidden/>
               </w:rPr>
-              <w:instrText xml:space="preserve"> PAGEREF _Toc511901256 \h </w:instrText>
+              <w:instrText xml:space="preserve"> PAGEREF _Toc511998865 \h </w:instrText>
             </w:r>
             <w:r>
               <w:rPr>
@@ -2670,7 +2672,7 @@
               <w:lang w:eastAsia="fr-CH"/>
             </w:rPr>
           </w:pPr>
-          <w:hyperlink w:anchor="_Toc511901257" w:history="1">
+          <w:hyperlink w:anchor="_Toc511998866" w:history="1">
             <w:r>
               <w:rPr>
                 <w:rStyle w:val="Lienhypertexte"/>
@@ -2714,7 +2716,7 @@
                 <w:noProof/>
                 <w:webHidden/>
               </w:rPr>
-              <w:instrText xml:space="preserve"> PAGEREF _Toc511901257 \h </w:instrText>
+              <w:instrText xml:space="preserve"> PAGEREF _Toc511998866 \h </w:instrText>
             </w:r>
             <w:r>
               <w:rPr>
@@ -2760,7 +2762,7 @@
               <w:lang w:eastAsia="fr-CH"/>
             </w:rPr>
           </w:pPr>
-          <w:hyperlink w:anchor="_Toc511901258" w:history="1">
+          <w:hyperlink w:anchor="_Toc511998867" w:history="1">
             <w:r>
               <w:rPr>
                 <w:rStyle w:val="Lienhypertexte"/>
@@ -2804,7 +2806,7 @@
                 <w:noProof/>
                 <w:webHidden/>
               </w:rPr>
-              <w:instrText xml:space="preserve"> PAGEREF _Toc511901258 \h </w:instrText>
+              <w:instrText xml:space="preserve"> PAGEREF _Toc511998867 \h </w:instrText>
             </w:r>
             <w:r>
               <w:rPr>
@@ -2850,7 +2852,7 @@
               <w:lang w:eastAsia="fr-CH"/>
             </w:rPr>
           </w:pPr>
-          <w:hyperlink w:anchor="_Toc511901259" w:history="1">
+          <w:hyperlink w:anchor="_Toc511998868" w:history="1">
             <w:r>
               <w:rPr>
                 <w:rStyle w:val="Lienhypertexte"/>
@@ -2894,7 +2896,7 @@
                 <w:noProof/>
                 <w:webHidden/>
               </w:rPr>
-              <w:instrText xml:space="preserve"> PAGEREF _Toc511901259 \h </w:instrText>
+              <w:instrText xml:space="preserve"> PAGEREF _Toc511998868 \h </w:instrText>
             </w:r>
             <w:r>
               <w:rPr>
@@ -2940,7 +2942,7 @@
               <w:lang w:eastAsia="fr-CH"/>
             </w:rPr>
           </w:pPr>
-          <w:hyperlink w:anchor="_Toc511901260" w:history="1">
+          <w:hyperlink w:anchor="_Toc511998869" w:history="1">
             <w:r>
               <w:rPr>
                 <w:rStyle w:val="Lienhypertexte"/>
@@ -2984,7 +2986,7 @@
                 <w:noProof/>
                 <w:webHidden/>
               </w:rPr>
-              <w:instrText xml:space="preserve"> PAGEREF _Toc511901260 \h </w:instrText>
+              <w:instrText xml:space="preserve"> PAGEREF _Toc511998869 \h </w:instrText>
             </w:r>
             <w:r>
               <w:rPr>
@@ -3030,7 +3032,7 @@
               <w:lang w:eastAsia="fr-CH"/>
             </w:rPr>
           </w:pPr>
-          <w:hyperlink w:anchor="_Toc511901261" w:history="1">
+          <w:hyperlink w:anchor="_Toc511998870" w:history="1">
             <w:r>
               <w:rPr>
                 <w:rStyle w:val="Lienhypertexte"/>
@@ -3074,7 +3076,7 @@
                 <w:noProof/>
                 <w:webHidden/>
               </w:rPr>
-              <w:instrText xml:space="preserve"> PAGEREF _Toc511901261 \h </w:instrText>
+              <w:instrText xml:space="preserve"> PAGEREF _Toc511998870 \h </w:instrText>
             </w:r>
             <w:r>
               <w:rPr>
@@ -3120,7 +3122,7 @@
               <w:lang w:eastAsia="fr-CH"/>
             </w:rPr>
           </w:pPr>
-          <w:hyperlink w:anchor="_Toc511901262" w:history="1">
+          <w:hyperlink w:anchor="_Toc511998871" w:history="1">
             <w:r>
               <w:rPr>
                 <w:rStyle w:val="Lienhypertexte"/>
@@ -3164,7 +3166,7 @@
                 <w:noProof/>
                 <w:webHidden/>
               </w:rPr>
-              <w:instrText xml:space="preserve"> PAGEREF _Toc511901262 \h </w:instrText>
+              <w:instrText xml:space="preserve"> PAGEREF _Toc511998871 \h </w:instrText>
             </w:r>
             <w:r>
               <w:rPr>
@@ -3210,7 +3212,7 @@
               <w:lang w:eastAsia="fr-CH"/>
             </w:rPr>
           </w:pPr>
-          <w:hyperlink w:anchor="_Toc511901263" w:history="1">
+          <w:hyperlink w:anchor="_Toc511998872" w:history="1">
             <w:r>
               <w:rPr>
                 <w:rStyle w:val="Lienhypertexte"/>
@@ -3254,7 +3256,7 @@
                 <w:noProof/>
                 <w:webHidden/>
               </w:rPr>
-              <w:instrText xml:space="preserve"> PAGEREF _Toc511901263 \h </w:instrText>
+              <w:instrText xml:space="preserve"> PAGEREF _Toc511998872 \h </w:instrText>
             </w:r>
             <w:r>
               <w:rPr>
@@ -3300,7 +3302,7 @@
               <w:lang w:eastAsia="fr-CH"/>
             </w:rPr>
           </w:pPr>
-          <w:hyperlink w:anchor="_Toc511901264" w:history="1">
+          <w:hyperlink w:anchor="_Toc511998873" w:history="1">
             <w:r>
               <w:rPr>
                 <w:rStyle w:val="Lienhypertexte"/>
@@ -3344,7 +3346,7 @@
                 <w:noProof/>
                 <w:webHidden/>
               </w:rPr>
-              <w:instrText xml:space="preserve"> PAGEREF _Toc511901264 \h </w:instrText>
+              <w:instrText xml:space="preserve"> PAGEREF _Toc511998873 \h </w:instrText>
             </w:r>
             <w:r>
               <w:rPr>
@@ -3396,79 +3398,79 @@
       <w:pPr>
         <w:pStyle w:val="Titre1"/>
       </w:pPr>
-      <w:bookmarkStart w:id="0" w:name="_Toc511901237"/>
+      <w:bookmarkStart w:id="1" w:name="_Toc511998846"/>
       <w:r>
         <w:lastRenderedPageBreak/>
         <w:t>Introduction</w:t>
-      </w:r>
-      <w:bookmarkEnd w:id="0"/>
-    </w:p>
-    <w:p>
-      <w:pPr>
-        <w:pStyle w:val="Titre2"/>
-      </w:pPr>
-      <w:bookmarkStart w:id="1" w:name="_Toc511901238"/>
-      <w:r>
-        <w:t>Cadre, description et motivation</w:t>
       </w:r>
       <w:bookmarkEnd w:id="1"/>
     </w:p>
     <w:p>
-      <w:r>
-        <w:t xml:space="preserve">Dans le cadre du module « Pré-TPI » qui a pour but de me préparer à la réalisation de mon TPI, j’ai eu l’opportunité de concevoir une fiche signalétique pour pouvoir m’attribuer ce projet. Celui-ci sera réalisé sur un total de neuf semaines qui comportent elles-mêmes seize périodes de </w:t>
-      </w:r>
-      <w:r>
-        <w:t>quarante-cinq</w:t>
-      </w:r>
-      <w:r>
-        <w:t xml:space="preserve"> minutes.</w:t>
-      </w:r>
+      <w:pPr>
+        <w:pStyle w:val="Titre2"/>
+      </w:pPr>
+      <w:bookmarkStart w:id="2" w:name="_Toc511998847"/>
+      <w:r>
+        <w:t>Cadre, description et motivation</w:t>
+      </w:r>
+      <w:bookmarkEnd w:id="2"/>
     </w:p>
     <w:p>
       <w:r>
-        <w:t xml:space="preserve">Je voulais donc créer une plateforme de découverte qui permette de voir le travail des </w:t>
-      </w:r>
-      <w:proofErr w:type="spellStart"/>
-      <w:r>
-        <w:t>cosplayers</w:t>
-      </w:r>
-      <w:proofErr w:type="spellEnd"/>
-      <w:r>
-        <w:t xml:space="preserve"> du monde entier ou proche de nous. De plus, n’ayant jamais développer d’application, ce serait un bon exercice pour élargir mon panel de connaissances ainsi que de peut-être mener à terme le projet.</w:t>
+        <w:t xml:space="preserve">Dans le cadre du module « Pré-TPI » qui a pour but de me préparer à la réalisation de mon TPI, j’ai eu l’opportunité de concevoir une fiche signalétique pour pouvoir m’attribuer ce projet. Celui-ci sera réalisé sur un total de neuf semaines qui comportent elles-mêmes seize périodes de </w:t>
+      </w:r>
+      <w:r>
+        <w:t>quarante-cinq</w:t>
+      </w:r>
+      <w:r>
+        <w:t xml:space="preserve"> minutes.</w:t>
       </w:r>
     </w:p>
     <w:p>
       <w:r>
-        <w:t xml:space="preserve">Concernant l’objectif principal de ce projet, il </w:t>
-      </w:r>
-      <w:r>
-        <w:t xml:space="preserve">s’agirait d’’avoir une plateforme avec un certain nombre de personnes inscrits dessus (fictifs ou non) et de pouvoir </w:t>
-      </w:r>
-      <w:r>
-        <w:t>parcourir les différents profils</w:t>
-      </w:r>
-      <w:r>
-        <w:t xml:space="preserve"> qui serai</w:t>
-      </w:r>
-      <w:r>
-        <w:t>en</w:t>
-      </w:r>
-      <w:r>
-        <w:t xml:space="preserve">t après </w:t>
-      </w:r>
-      <w:r>
-        <w:t>mis en favoris dans notre profil si on le désire.</w:t>
+        <w:t xml:space="preserve">Je voulais donc créer une plateforme de découverte qui permette de voir le travail des </w:t>
+      </w:r>
+      <w:proofErr w:type="spellStart"/>
+      <w:r>
+        <w:t>cosplayers</w:t>
+      </w:r>
+      <w:proofErr w:type="spellEnd"/>
+      <w:r>
+        <w:t xml:space="preserve"> du monde entier ou proche de nous. De plus, n’ayant jamais développer d’application, ce serait un bon exercice pour élargir mon panel de connaissances ainsi que de peut-être mener à terme le projet.</w:t>
       </w:r>
     </w:p>
     <w:p>
+      <w:r>
+        <w:t xml:space="preserve">Concernant l’objectif principal de ce projet, il </w:t>
+      </w:r>
+      <w:r>
+        <w:t xml:space="preserve">s’agirait d’’avoir une plateforme avec un certain nombre de personnes inscrits dessus (fictifs ou non) et de pouvoir </w:t>
+      </w:r>
+      <w:r>
+        <w:t>parcourir les différents profils</w:t>
+      </w:r>
+      <w:r>
+        <w:t xml:space="preserve"> qui serai</w:t>
+      </w:r>
+      <w:r>
+        <w:t>en</w:t>
+      </w:r>
+      <w:r>
+        <w:t xml:space="preserve">t après </w:t>
+      </w:r>
+      <w:r>
+        <w:t>mis en favoris dans notre profil si on le désire.</w:t>
+      </w:r>
+    </w:p>
+    <w:p>
       <w:pPr>
         <w:pStyle w:val="Titre2"/>
       </w:pPr>
-      <w:bookmarkStart w:id="2" w:name="_Toc511901239"/>
+      <w:bookmarkStart w:id="3" w:name="_Toc511998848"/>
       <w:r>
         <w:t>Organisation</w:t>
       </w:r>
-      <w:bookmarkEnd w:id="2"/>
+      <w:bookmarkEnd w:id="3"/>
     </w:p>
     <w:p>
       <w:r>
@@ -3509,11 +3511,11 @@
       <w:pPr>
         <w:pStyle w:val="Titre2"/>
       </w:pPr>
-      <w:bookmarkStart w:id="3" w:name="_Toc511901240"/>
+      <w:bookmarkStart w:id="4" w:name="_Toc511998849"/>
       <w:r>
         <w:t>Objectifs</w:t>
       </w:r>
-      <w:bookmarkEnd w:id="3"/>
+      <w:bookmarkEnd w:id="4"/>
     </w:p>
     <w:p>
       <w:pPr>
@@ -3648,12 +3650,12 @@
       <w:pPr>
         <w:pStyle w:val="Titre2"/>
       </w:pPr>
-      <w:bookmarkStart w:id="4" w:name="_Toc511901241"/>
+      <w:bookmarkStart w:id="5" w:name="_Toc511998850"/>
       <w:r>
         <w:lastRenderedPageBreak/>
         <w:t>Planification initiale</w:t>
       </w:r>
-      <w:bookmarkEnd w:id="4"/>
+      <w:bookmarkEnd w:id="5"/>
     </w:p>
     <w:p>
       <w:pPr>
@@ -3848,11 +3850,11 @@
       <w:pPr>
         <w:pStyle w:val="Titre1"/>
       </w:pPr>
-      <w:bookmarkStart w:id="5" w:name="_Toc511901242"/>
+      <w:bookmarkStart w:id="6" w:name="_Toc511998851"/>
       <w:r>
         <w:t>Analyse</w:t>
       </w:r>
-      <w:bookmarkEnd w:id="5"/>
+      <w:bookmarkEnd w:id="6"/>
     </w:p>
     <w:p>
       <w:r>
@@ -3906,11 +3908,11 @@
       <w:pPr>
         <w:pStyle w:val="Titre2"/>
       </w:pPr>
-      <w:bookmarkStart w:id="6" w:name="_Toc511901243"/>
+      <w:bookmarkStart w:id="7" w:name="_Toc511998852"/>
       <w:r>
         <w:t>Cahier des charges détaillé</w:t>
       </w:r>
-      <w:bookmarkEnd w:id="6"/>
+      <w:bookmarkEnd w:id="7"/>
     </w:p>
     <w:p/>
     <w:p/>
@@ -3928,7 +3930,7 @@
       <w:pPr>
         <w:pStyle w:val="Titre3"/>
       </w:pPr>
-      <w:bookmarkStart w:id="7" w:name="_Toc511901244"/>
+      <w:bookmarkStart w:id="8" w:name="_Toc511998853"/>
       <w:r>
         <w:lastRenderedPageBreak/>
         <w:t>Maquette</w:t>
@@ -3936,7 +3938,7 @@
       <w:r>
         <w:t>s</w:t>
       </w:r>
-      <w:bookmarkEnd w:id="7"/>
+      <w:bookmarkEnd w:id="8"/>
     </w:p>
     <w:p>
       <w:r>
@@ -4520,12 +4522,12 @@
       <w:pPr>
         <w:pStyle w:val="Titre3"/>
       </w:pPr>
-      <w:bookmarkStart w:id="8" w:name="_Toc511901245"/>
+      <w:bookmarkStart w:id="9" w:name="_Toc511998854"/>
       <w:r>
         <w:lastRenderedPageBreak/>
         <w:t>Uses cases &amp; Scénarios</w:t>
       </w:r>
-      <w:bookmarkEnd w:id="8"/>
+      <w:bookmarkEnd w:id="9"/>
     </w:p>
     <w:p>
       <w:pPr>
@@ -8485,11 +8487,11 @@
       <w:pPr>
         <w:pStyle w:val="Titre2"/>
       </w:pPr>
-      <w:bookmarkStart w:id="9" w:name="_Toc511901246"/>
+      <w:bookmarkStart w:id="10" w:name="_Toc511998855"/>
       <w:r>
         <w:t>Stratégie de test</w:t>
       </w:r>
-      <w:bookmarkEnd w:id="9"/>
+      <w:bookmarkEnd w:id="10"/>
     </w:p>
     <w:p>
       <w:r>
@@ -8521,11 +8523,11 @@
       <w:pPr>
         <w:pStyle w:val="Titre2"/>
       </w:pPr>
-      <w:bookmarkStart w:id="10" w:name="_Toc511901247"/>
+      <w:bookmarkStart w:id="11" w:name="_Toc511998856"/>
       <w:r>
         <w:t>Planification</w:t>
       </w:r>
-      <w:bookmarkEnd w:id="10"/>
+      <w:bookmarkEnd w:id="11"/>
     </w:p>
     <w:p>
       <w:r>
@@ -8587,12 +8589,10 @@
       <w:pPr>
         <w:pStyle w:val="Titre2"/>
       </w:pPr>
-      <w:bookmarkStart w:id="11" w:name="_Toc511901248"/>
+      <w:bookmarkStart w:id="12" w:name="_Toc511998857"/>
       <w:r>
         <w:t>Historique</w:t>
       </w:r>
-      <w:bookmarkStart w:id="12" w:name="_GoBack"/>
-      <w:bookmarkEnd w:id="11"/>
       <w:bookmarkEnd w:id="12"/>
     </w:p>
     <w:p>
@@ -8611,7 +8611,7 @@
       <w:pPr>
         <w:pStyle w:val="Titre1"/>
       </w:pPr>
-      <w:bookmarkStart w:id="13" w:name="_Toc511901249"/>
+      <w:bookmarkStart w:id="13" w:name="_Toc511998858"/>
       <w:r>
         <w:lastRenderedPageBreak/>
         <w:t>Conception</w:t>
@@ -8622,7 +8622,7 @@
       <w:pPr>
         <w:pStyle w:val="Titre2"/>
       </w:pPr>
-      <w:bookmarkStart w:id="14" w:name="_Toc511901250"/>
+      <w:bookmarkStart w:id="14" w:name="_Toc511998859"/>
       <w:r>
         <w:t>Dossier de conception</w:t>
       </w:r>
@@ -8632,7 +8632,7 @@
       <w:pPr>
         <w:pStyle w:val="Titre3"/>
       </w:pPr>
-      <w:bookmarkStart w:id="15" w:name="_Toc511901251"/>
+      <w:bookmarkStart w:id="15" w:name="_Toc511998860"/>
       <w:r>
         <w:t>Architecture de l’application</w:t>
       </w:r>
@@ -9281,7 +9281,7 @@
       <w:pPr>
         <w:pStyle w:val="Titre3"/>
       </w:pPr>
-      <w:bookmarkStart w:id="16" w:name="_Toc511901252"/>
+      <w:bookmarkStart w:id="16" w:name="_Toc511998861"/>
       <w:r>
         <w:lastRenderedPageBreak/>
         <w:t>Environnement de travail</w:t>
@@ -9525,7 +9525,7 @@
       <w:pPr>
         <w:pStyle w:val="Titre1"/>
       </w:pPr>
-      <w:bookmarkStart w:id="17" w:name="_Toc511901253"/>
+      <w:bookmarkStart w:id="17" w:name="_Toc511998862"/>
       <w:r>
         <w:t>Réalisation</w:t>
       </w:r>
@@ -9535,7 +9535,7 @@
       <w:pPr>
         <w:pStyle w:val="Titre2"/>
       </w:pPr>
-      <w:bookmarkStart w:id="18" w:name="_Toc511901254"/>
+      <w:bookmarkStart w:id="18" w:name="_Toc511998863"/>
       <w:r>
         <w:t>Dossier de réalisation</w:t>
       </w:r>
@@ -9750,7 +9750,7 @@
       <w:pPr>
         <w:pStyle w:val="Titre2"/>
       </w:pPr>
-      <w:bookmarkStart w:id="19" w:name="_Toc511901255"/>
+      <w:bookmarkStart w:id="19" w:name="_Toc511998864"/>
       <w:r>
         <w:t>Description des tests effectués</w:t>
       </w:r>
@@ -9760,7 +9760,7 @@
       <w:pPr>
         <w:pStyle w:val="Titre3"/>
       </w:pPr>
-      <w:bookmarkStart w:id="20" w:name="_Toc511901256"/>
+      <w:bookmarkStart w:id="20" w:name="_Toc511998865"/>
       <w:r>
         <w:t>Création de son profil</w:t>
       </w:r>
@@ -10431,7 +10431,7 @@
       <w:pPr>
         <w:pStyle w:val="Titre3"/>
       </w:pPr>
-      <w:bookmarkStart w:id="21" w:name="_Toc511901257"/>
+      <w:bookmarkStart w:id="21" w:name="_Toc511998866"/>
       <w:r>
         <w:t>Modification du profil</w:t>
       </w:r>
@@ -11212,7 +11212,7 @@
       <w:pPr>
         <w:pStyle w:val="Titre2"/>
       </w:pPr>
-      <w:bookmarkStart w:id="22" w:name="_Toc511901258"/>
+      <w:bookmarkStart w:id="22" w:name="_Toc511998867"/>
       <w:r>
         <w:t>Erreurs restantes</w:t>
       </w:r>
@@ -11241,7 +11241,7 @@
       <w:pPr>
         <w:pStyle w:val="Titre2"/>
       </w:pPr>
-      <w:bookmarkStart w:id="23" w:name="_Toc511901259"/>
+      <w:bookmarkStart w:id="23" w:name="_Toc511998868"/>
       <w:r>
         <w:t>Dossier d’archivage</w:t>
       </w:r>
@@ -11264,7 +11264,7 @@
       <w:pPr>
         <w:pStyle w:val="Titre1"/>
       </w:pPr>
-      <w:bookmarkStart w:id="24" w:name="_Toc511901260"/>
+      <w:bookmarkStart w:id="24" w:name="_Toc511998869"/>
       <w:r>
         <w:t>Conclusions</w:t>
       </w:r>
@@ -11352,7 +11352,7 @@
       <w:pPr>
         <w:pStyle w:val="Titre1"/>
       </w:pPr>
-      <w:bookmarkStart w:id="25" w:name="_Toc511901261"/>
+      <w:bookmarkStart w:id="25" w:name="_Toc511998870"/>
       <w:r>
         <w:lastRenderedPageBreak/>
         <w:t>Annexes</w:t>
@@ -11363,7 +11363,7 @@
       <w:pPr>
         <w:pStyle w:val="Titre2"/>
       </w:pPr>
-      <w:bookmarkStart w:id="26" w:name="_Toc511901262"/>
+      <w:bookmarkStart w:id="26" w:name="_Toc511998871"/>
       <w:r>
         <w:t>Sources – Bibliographie</w:t>
       </w:r>
@@ -11449,7 +11449,7 @@
       <w:pPr>
         <w:pStyle w:val="Titre2"/>
       </w:pPr>
-      <w:bookmarkStart w:id="27" w:name="_Toc511901263"/>
+      <w:bookmarkStart w:id="27" w:name="_Toc511998872"/>
       <w:r>
         <w:t>Journal de bord</w:t>
       </w:r>
@@ -11683,7 +11683,7 @@
       <w:pPr>
         <w:pStyle w:val="Titre2"/>
       </w:pPr>
-      <w:bookmarkStart w:id="28" w:name="_Toc511901264"/>
+      <w:bookmarkStart w:id="28" w:name="_Toc511998873"/>
       <w:r>
         <w:t>Journal de travail</w:t>
       </w:r>
@@ -11812,7 +11812,7 @@
       <w:rPr>
         <w:noProof/>
       </w:rPr>
-      <w:t>jeudi 19 avril 2018</w:t>
+      <w:t>vendredi 20 avril 2018</w:t>
     </w:r>
     <w:r>
       <w:fldChar w:fldCharType="end"/>
@@ -15298,7 +15298,7 @@
 </file>
 
 <file path=customXml/itemProps2.xml><?xml version="1.0" encoding="utf-8"?>
-<ds:datastoreItem xmlns:ds="http://schemas.openxmlformats.org/officeDocument/2006/customXml" ds:itemID="{950EBBA5-0DB1-4981-96F4-1CB1DCD55D8E}">
+<ds:datastoreItem xmlns:ds="http://schemas.openxmlformats.org/officeDocument/2006/customXml" ds:itemID="{DC1ED358-2557-468F-AE6D-C89C80F954C8}">
   <ds:schemaRefs>
     <ds:schemaRef ds:uri="http://schemas.openxmlformats.org/officeDocument/2006/bibliography"/>
   </ds:schemaRefs>

</xml_diff>